<commit_message>
Erklärung zur Publikation auf epub-Server angefügt.
</commit_message>
<xml_diff>
--- a/word/Dokumentvorlage_MI.docx
+++ b/word/Dokumentvorlage_MI.docx
@@ -356,14 +356,7 @@
                                 <w:sz w:val="28"/>
                                 <w:szCs w:val="28"/>
                               </w:rPr>
-                              <w:t xml:space="preserve">Version </w:t>
-                            </w:r>
-                            <w:r>
-                              <w:rPr>
-                                <w:sz w:val="28"/>
-                                <w:szCs w:val="28"/>
-                              </w:rPr>
-                              <w:t>4.1</w:t>
+                              <w:t>Version 4.1</w:t>
                             </w:r>
                           </w:p>
                           <w:p>
@@ -379,7 +372,7 @@
                                 <w:sz w:val="28"/>
                                 <w:szCs w:val="28"/>
                               </w:rPr>
-                              <w:t>Mai 2016</w:t>
+                              <w:t>Juni 2016</w:t>
                             </w:r>
                           </w:p>
                           <w:p>
@@ -411,6 +404,10 @@
           </mc:Choice>
           <mc:Fallback>
             <w:pict>
+              <v:shapetype id="_x0000_t202" coordsize="21600,21600" o:spt="202" path="m,l,21600r21600,l21600,xe">
+                <v:stroke joinstyle="miter"/>
+                <v:path gradientshapeok="t" o:connecttype="rect"/>
+              </v:shapetype>
               <v:shape id="Text Box 7" o:spid="_x0000_s1027" type="#_x0000_t202" style="position:absolute;margin-left:118.15pt;margin-top:453.7pt;width:192.05pt;height:84.6pt;z-index:251664384;visibility:visible;mso-wrap-style:square;mso-width-percent:0;mso-height-percent:200;mso-wrap-distance-left:9pt;mso-wrap-distance-top:0;mso-wrap-distance-right:9pt;mso-wrap-distance-bottom:0;mso-position-horizontal:absolute;mso-position-horizontal-relative:text;mso-position-vertical:absolute;mso-position-vertical-relative:text;mso-width-percent:0;mso-height-percent:200;mso-width-relative:margin;mso-height-relative:margin;v-text-anchor:top" o:gfxdata="UEsDBBQABgAIAAAAIQC2gziS/gAAAOEBAAATAAAAW0NvbnRlbnRfVHlwZXNdLnhtbJSRQU7DMBBF 90jcwfIWJU67QAgl6YK0S0CoHGBkTxKLZGx5TGhvj5O2G0SRWNoz/78nu9wcxkFMGNg6quQqL6RA 0s5Y6ir5vt9lD1JwBDIwOMJKHpHlpr69KfdHjyxSmriSfYz+USnWPY7AufNIadK6MEJMx9ApD/oD OlTrorhX2lFEilmcO2RdNtjC5xDF9pCuTyYBB5bi6bQ4syoJ3g9WQ0ymaiLzg5KdCXlKLjvcW893 SUOqXwnz5DrgnHtJTxOsQfEKIT7DmDSUCaxw7Rqn8787ZsmRM9e2VmPeBN4uqYvTtW7jvijg9N/y JsXecLq0q+WD6m8AAAD//wMAUEsDBBQABgAIAAAAIQA4/SH/1gAAAJQBAAALAAAAX3JlbHMvLnJl bHOkkMFqwzAMhu+DvYPRfXGawxijTi+j0GvpHsDYimMaW0Yy2fr2M4PBMnrbUb/Q94l/f/hMi1qR JVI2sOt6UJgd+ZiDgffL8ekFlFSbvV0oo4EbChzGx4f9GRdb25HMsYhqlCwG5lrLq9biZkxWOiqY 22YiTra2kYMu1l1tQD30/bPm3wwYN0x18gb45AdQl1tp5j/sFB2T0FQ7R0nTNEV3j6o9feQzro1i OWA14Fm+Q8a1a8+Bvu/d/dMb2JY5uiPbhG/ktn4cqGU/er3pcvwCAAD//wMAUEsDBBQABgAIAAAA IQCUbJwDhQIAABcFAAAOAAAAZHJzL2Uyb0RvYy54bWysVNuO2yAQfa/Uf0C8Z30p2cTWOqu91FWl 7UXa7QcQg2NUDBRI7G3Vf++Ak2y6baWqqh8wMMNhZs4ZLi7HXqIdt05oVeHsLMWIq0YzoTYV/vRQ z5YYOU8Vo1IrXuFH7vDl6uWLi8GUPNedloxbBCDKlYOpcOe9KZPENR3vqTvThiswttr21MPSbhJm 6QDovUzyND1PBm2ZsbrhzsHu7WTEq4jftrzxH9rWcY9khSE2H0cbx3UYk9UFLTeWmk40+zDoP0TR U6Hg0iPULfUUba34BaoXjdVOt/6s0X2i21Y0POYA2WTps2zuO2p4zAWK48yxTO7/wTbvdx8tEqzC c4wU7YGiBz56dK1HtAjVGYwrwenegJsfYRtYjpk6c6ebzw4pfdNRteFX1uqh45RBdFk4mZwcnXBc AFkP7zSDa+jW6wg0trYPpYNiIEAHlh6PzIRQGtjMyasifQUhNmDL0gUheeQuoeXhuLHOv+G6R2FS YQvUR3i6u3M+hEPLg0u4zWkpWC2kjAu7Wd9Ii3YUZFLHL2bwzE2q4Kx0ODYhTjsQJdwRbCHeSPu3 IstJep0Xs/p8uZiRmsxnxSJdztKsuC7OU1KQ2/p7CDAjZScY4+pOKH6QYEb+juJ9M0ziiSJEQ4WL eT6fOPpjkmn8fpdkLzx0pBR9hZdHJ1oGZl8rBmnT0lMhp3nyc/ixylCDwz9WJeogUD+JwI/rMQou iiRoZK3ZIwjDaqAN2IfXBCadtl8xGqAzK+y+bKnlGMm3CsRVZISEVo4LMl+AEpA9taxPLVQ1AFVh j9E0vfFT+2+NFZsObjrI+QoEWYsolaeo9jKG7os57V+K0N6n6+j19J6tfgAAAP//AwBQSwMEFAAG AAgAAAAhAGw3SO7cAAAACQEAAA8AAABkcnMvZG93bnJldi54bWxMj8tOwzAQRfeV+g/W7KlNCi5E cSpExYYFEgUJlm48iSP8iGw3DX/PsILdjObozrnNfvGOzZjyGIOC640AhqGLZgyDgve3p6s7YLno YLSLARV8Y4Z9u141ujbxEl5xPpaBUUjItVZgS5lqznNn0eu8iRMGuvUxeV1oTQM3SV8o3DteCSG5 12OgD1ZP+Gix+zqevYIPb0dzSC+fvXHz4bl/uJ2WNCm1XgEruJQ/En7dyRtaEjrFczCZOQXVVm4J VXAvdjfAiJCVoOFEqNhJCbxt+P8G7Q8AAAD//wMAUEsBAi0AFAAGAAgAAAAhALaDOJL+AAAA4QEA ABMAAAAAAAAAAAAAAAAAAAAAAFtDb250ZW50X1R5cGVzXS54bWxQSwECLQAUAAYACAAAACEAOP0h /9YAAACUAQAACwAAAAAAAAAAAAAAAAAvAQAAX3JlbHMvLnJlbHNQSwECLQAUAAYACAAAACEAlGyc A4UCAAAXBQAADgAAAAAAAAAAAAAAAAAuAgAAZHJzL2Uyb0RvYy54bWxQSwECLQAUAAYACAAAACEA bDdI7twAAAAJAQAADwAAAAAAAAAAAAAAAADfBAAAZHJzL2Rvd25yZXYueG1sUEsFBgAAAAAEAAQA 8wAAAOgFAAAAAA== " stroked="f">
                 <v:textbox style="mso-fit-shape-to-text:t">
                   <w:txbxContent>
@@ -427,14 +424,7 @@
                           <w:sz w:val="28"/>
                           <w:szCs w:val="28"/>
                         </w:rPr>
-                        <w:t xml:space="preserve">Version </w:t>
-                      </w:r>
-                      <w:r>
-                        <w:rPr>
-                          <w:sz w:val="28"/>
-                          <w:szCs w:val="28"/>
-                        </w:rPr>
-                        <w:t>4.1</w:t>
+                        <w:t>Version 4.1</w:t>
                       </w:r>
                     </w:p>
                     <w:p>
@@ -450,7 +440,7 @@
                           <w:sz w:val="28"/>
                           <w:szCs w:val="28"/>
                         </w:rPr>
-                        <w:t>Mai 2016</w:t>
+                        <w:t>Juni 2016</w:t>
                       </w:r>
                     </w:p>
                     <w:p>
@@ -866,9 +856,9 @@
         <w:tblLook w:val="04A0" w:firstRow="1" w:lastRow="0" w:firstColumn="1" w:lastColumn="0" w:noHBand="0" w:noVBand="1"/>
       </w:tblPr>
       <w:tblGrid>
-        <w:gridCol w:w="1337"/>
+        <w:gridCol w:w="1338"/>
         <w:gridCol w:w="1480"/>
-        <w:gridCol w:w="5216"/>
+        <w:gridCol w:w="5215"/>
       </w:tblGrid>
       <w:tr>
         <w:tc>
@@ -958,7 +948,7 @@
               <w:jc w:val="left"/>
             </w:pPr>
             <w:r>
-              <w:t>2016-05-XX</w:t>
+              <w:t>2016-06-01</w:t>
             </w:r>
           </w:p>
         </w:tc>
@@ -1005,13 +995,7 @@
               <w:t xml:space="preserve">Neu: </w:t>
             </w:r>
             <w:r>
-              <w:t>Obenstehende Hinweise</w:t>
-            </w:r>
-            <w:r>
-              <w:t>,</w:t>
-            </w:r>
-            <w:r>
-              <w:t xml:space="preserve"> </w:t>
+              <w:t xml:space="preserve">Obenstehende Hinweise, </w:t>
             </w:r>
             <w:r>
               <w:t>Seitenheader</w:t>
@@ -1020,7 +1004,13 @@
               <w:t>.</w:t>
             </w:r>
             <w:r>
-              <w:t xml:space="preserve"> Inhaltverzeichnis für Datenträger Erklärung zur Lizenz.</w:t>
+              <w:t xml:space="preserve"> Inhaltverzeichnis für Datenträger Erklärung zur Lizenz</w:t>
+            </w:r>
+            <w:r>
+              <w:t xml:space="preserve"> und Publizierung</w:t>
+            </w:r>
+            <w:r>
+              <w:t>.</w:t>
             </w:r>
             <w:r>
               <w:t xml:space="preserve"> </w:t>
@@ -1077,6 +1067,7 @@
               <w:jc w:val="left"/>
             </w:pPr>
             <w:r>
+              <w:lastRenderedPageBreak/>
               <w:t>1.0</w:t>
             </w:r>
           </w:p>
@@ -1129,11 +1120,8 @@
         <w:rPr>
           <w:rFonts w:ascii="Frutiger Next LT W1G" w:hAnsi="Frutiger Next LT W1G"/>
         </w:rPr>
-        <w:lastRenderedPageBreak/>
         <w:br w:type="page"/>
       </w:r>
-      <w:bookmarkStart w:id="0" w:name="_GoBack"/>
-      <w:bookmarkEnd w:id="0"/>
     </w:p>
     <w:p>
       <w:pPr>
@@ -1542,7 +1530,7 @@
         </w:rPr>
         <w:t>[</w:t>
       </w:r>
-      <w:commentRangeStart w:id="1"/>
+      <w:commentRangeStart w:id="0"/>
       <w:r>
         <w:rPr>
           <w:rFonts w:ascii="Palatino Linotype" w:hAnsi="Palatino Linotype"/>
@@ -1550,13 +1538,13 @@
         </w:rPr>
         <w:t>Matrikelnummer</w:t>
       </w:r>
-      <w:commentRangeEnd w:id="1"/>
+      <w:commentRangeEnd w:id="0"/>
       <w:r>
         <w:rPr>
           <w:rStyle w:val="CommentReference"/>
           <w:rFonts w:ascii="Palatino Linotype" w:hAnsi="Palatino Linotype"/>
         </w:rPr>
-        <w:commentReference w:id="1"/>
+        <w:commentReference w:id="0"/>
       </w:r>
       <w:r>
         <w:rPr>
@@ -5310,6 +5298,7 @@
           <w:sz w:val="28"/>
           <w:lang w:eastAsia="en-US"/>
         </w:rPr>
+        <w:lastRenderedPageBreak/>
         <w:fldChar w:fldCharType="end"/>
       </w:r>
     </w:p>
@@ -5675,12 +5664,12 @@
           <w:docGrid w:linePitch="360"/>
         </w:sectPr>
       </w:pPr>
-      <w:bookmarkStart w:id="2" w:name="_Toc354659178"/>
-      <w:bookmarkStart w:id="3" w:name="_Toc354660357"/>
-      <w:bookmarkStart w:id="4" w:name="_Toc354660407"/>
-      <w:bookmarkStart w:id="5" w:name="_Toc354660468"/>
-      <w:bookmarkStart w:id="6" w:name="_Toc361142756"/>
-      <w:bookmarkStart w:id="7" w:name="_Toc361143689"/>
+      <w:bookmarkStart w:id="1" w:name="_Toc354659178"/>
+      <w:bookmarkStart w:id="2" w:name="_Toc354660357"/>
+      <w:bookmarkStart w:id="3" w:name="_Toc354660407"/>
+      <w:bookmarkStart w:id="4" w:name="_Toc354660468"/>
+      <w:bookmarkStart w:id="5" w:name="_Toc361142756"/>
+      <w:bookmarkStart w:id="6" w:name="_Toc361143689"/>
     </w:p>
     <w:p>
       <w:pPr>
@@ -5700,17 +5689,17 @@
       <w:pPr>
         <w:pStyle w:val="Heading1"/>
       </w:pPr>
-      <w:bookmarkStart w:id="8" w:name="_Toc450550979"/>
+      <w:bookmarkStart w:id="7" w:name="_Toc450550979"/>
+      <w:bookmarkEnd w:id="1"/>
       <w:bookmarkEnd w:id="2"/>
       <w:bookmarkEnd w:id="3"/>
       <w:bookmarkEnd w:id="4"/>
       <w:bookmarkEnd w:id="5"/>
       <w:bookmarkEnd w:id="6"/>
+      <w:r>
+        <w:t>Einleitung</w:t>
+      </w:r>
       <w:bookmarkEnd w:id="7"/>
-      <w:r>
-        <w:t>Einleitung</w:t>
-      </w:r>
-      <w:bookmarkEnd w:id="8"/>
     </w:p>
     <w:p>
       <w:r>
@@ -5803,24 +5792,24 @@
       <w:pPr>
         <w:pStyle w:val="Heading1"/>
       </w:pPr>
-      <w:bookmarkStart w:id="9" w:name="_Toc361142757"/>
-      <w:bookmarkStart w:id="10" w:name="_Toc361143690"/>
-      <w:bookmarkStart w:id="11" w:name="_Toc354659179"/>
-      <w:bookmarkStart w:id="12" w:name="_Toc354660358"/>
-      <w:bookmarkStart w:id="13" w:name="_Toc354660408"/>
-      <w:bookmarkStart w:id="14" w:name="_Toc354660469"/>
-      <w:bookmarkStart w:id="15" w:name="_Toc450550980"/>
+      <w:bookmarkStart w:id="8" w:name="_Toc361142757"/>
+      <w:bookmarkStart w:id="9" w:name="_Toc361143690"/>
+      <w:bookmarkStart w:id="10" w:name="_Toc354659179"/>
+      <w:bookmarkStart w:id="11" w:name="_Toc354660358"/>
+      <w:bookmarkStart w:id="12" w:name="_Toc354660408"/>
+      <w:bookmarkStart w:id="13" w:name="_Toc354660469"/>
+      <w:bookmarkStart w:id="14" w:name="_Toc450550980"/>
       <w:r>
         <w:lastRenderedPageBreak/>
         <w:t>Ziele</w:t>
       </w:r>
+      <w:bookmarkEnd w:id="8"/>
       <w:bookmarkEnd w:id="9"/>
       <w:bookmarkEnd w:id="10"/>
       <w:bookmarkEnd w:id="11"/>
       <w:bookmarkEnd w:id="12"/>
       <w:bookmarkEnd w:id="13"/>
       <w:bookmarkEnd w:id="14"/>
-      <w:bookmarkEnd w:id="15"/>
     </w:p>
     <w:p>
       <w:r>
@@ -5879,259 +5868,262 @@
       <w:pPr>
         <w:pStyle w:val="Heading1"/>
       </w:pPr>
-      <w:bookmarkStart w:id="16" w:name="_Toc354659180"/>
-      <w:bookmarkStart w:id="17" w:name="_Toc354660359"/>
-      <w:bookmarkStart w:id="18" w:name="_Toc354660409"/>
-      <w:bookmarkStart w:id="19" w:name="_Toc354660470"/>
-      <w:bookmarkStart w:id="20" w:name="_Toc361142758"/>
-      <w:bookmarkStart w:id="21" w:name="_Toc361143691"/>
-      <w:bookmarkStart w:id="22" w:name="_Toc450550981"/>
+      <w:bookmarkStart w:id="15" w:name="_Toc354659180"/>
+      <w:bookmarkStart w:id="16" w:name="_Toc354660359"/>
+      <w:bookmarkStart w:id="17" w:name="_Toc354660409"/>
+      <w:bookmarkStart w:id="18" w:name="_Toc354660470"/>
+      <w:bookmarkStart w:id="19" w:name="_Toc361142758"/>
+      <w:bookmarkStart w:id="20" w:name="_Toc361143691"/>
+      <w:bookmarkStart w:id="21" w:name="_Toc450550981"/>
       <w:r>
         <w:t xml:space="preserve">Stand der </w:t>
       </w:r>
+      <w:bookmarkEnd w:id="15"/>
       <w:bookmarkEnd w:id="16"/>
       <w:bookmarkEnd w:id="17"/>
       <w:bookmarkEnd w:id="18"/>
+      <w:r>
+        <w:t>Technik</w:t>
+      </w:r>
       <w:bookmarkEnd w:id="19"/>
-      <w:r>
-        <w:t>Technik</w:t>
-      </w:r>
       <w:bookmarkEnd w:id="20"/>
       <w:bookmarkEnd w:id="21"/>
+      <w:r>
+        <w:t xml:space="preserve"> </w:t>
+      </w:r>
+    </w:p>
+    <w:p>
+      <w:r>
+        <w:t xml:space="preserve">Es gibt </w:t>
+      </w:r>
+      <w:r>
+        <w:t>zahlreiche</w:t>
+      </w:r>
+      <w:r>
+        <w:t xml:space="preserve"> Ratgeber</w:t>
+      </w:r>
+      <w:r>
+        <w:fldChar w:fldCharType="begin"/>
+      </w:r>
+      <w:r>
+        <w:instrText xml:space="preserve"> XE "Ratgeber" </w:instrText>
+      </w:r>
+      <w:r>
+        <w:fldChar w:fldCharType="end"/>
+      </w:r>
+      <w:r>
+        <w:t xml:space="preserve"> für </w:t>
+      </w:r>
+      <w:r>
+        <w:t>das wissenschaftliche Arbeiten und Schreiben. Die Handbücher unterscheiden sich in inhaltlichen Schwerpunkt, praktischer Orientierung und Vert</w:t>
+      </w:r>
+      <w:r>
+        <w:t xml:space="preserve">iefung der einzelnen Themen. </w:t>
+      </w:r>
+      <w:r>
+        <w:t>Drei sehr em</w:t>
+      </w:r>
+      <w:r>
+        <w:t>pfehlenswerte Ratgeber sollen</w:t>
+      </w:r>
+      <w:r>
+        <w:t xml:space="preserve"> kurz vorgestellt werden</w:t>
+      </w:r>
+      <w:r>
+        <w:t>.</w:t>
+      </w:r>
+    </w:p>
+    <w:p>
+      <w:pPr>
+        <w:pStyle w:val="Folgeabsatz"/>
+      </w:pPr>
+      <w:r>
+        <w:t xml:space="preserve">Karmasin und Ribig </w:t>
+      </w:r>
+      <w:r>
+        <w:t xml:space="preserve">(2010) </w:t>
+      </w:r>
+      <w:r>
+        <w:t>bieten einen</w:t>
+      </w:r>
+      <w:r>
+        <w:t xml:space="preserve"> sehr kna</w:t>
+      </w:r>
+      <w:r>
+        <w:t>ppen</w:t>
+      </w:r>
+      <w:r>
+        <w:t xml:space="preserve"> und praktisc</w:t>
+      </w:r>
+      <w:r>
+        <w:t>h orientierten</w:t>
+      </w:r>
+      <w:r>
+        <w:t xml:space="preserve"> Ratge</w:t>
+      </w:r>
+      <w:r>
+        <w:t>ber. Es</w:t>
+      </w:r>
+      <w:r>
+        <w:t xml:space="preserve"> </w:t>
+      </w:r>
+      <w:r>
+        <w:t>werden</w:t>
+      </w:r>
+      <w:r>
+        <w:t xml:space="preserve"> inhaltliche und formale Anforderungen an wissenschaftliche Arbeiten wie inhaltlicher Aufbau der K</w:t>
+      </w:r>
+      <w:r>
+        <w:t>apitel, Bewertungskriterien und</w:t>
+      </w:r>
+      <w:r>
+        <w:t xml:space="preserve"> formale</w:t>
+      </w:r>
+      <w:r>
+        <w:t xml:space="preserve"> Asp</w:t>
+      </w:r>
+      <w:r>
+        <w:t>ekte wie Gliederung</w:t>
+      </w:r>
+      <w:r>
+        <w:t xml:space="preserve"> behandelt</w:t>
+      </w:r>
+      <w:r>
+        <w:t xml:space="preserve">. </w:t>
+      </w:r>
+      <w:r>
+        <w:t xml:space="preserve">Daneben </w:t>
+      </w:r>
+      <w:r>
+        <w:t>enthält der Ratgeber</w:t>
+      </w:r>
+      <w:r>
+        <w:t xml:space="preserve"> ein eigenes </w:t>
+      </w:r>
+      <w:r>
+        <w:t>Kapitel mit Tipps zur Formatierung mit Word.</w:t>
+      </w:r>
+    </w:p>
+    <w:p>
+      <w:pPr>
+        <w:pStyle w:val="Folgeabsatz"/>
+      </w:pPr>
+      <w:r>
+        <w:t>Das Handbuch von Krumbiegel (2012) konzentriert sich auf die Frage nach dem richtigen wissenschaftlichen Sprachstil. Es werden konkrete Regeln und Übung</w:t>
+      </w:r>
+      <w:r>
+        <w:t>en</w:t>
+      </w:r>
+      <w:r>
+        <w:t xml:space="preserve"> vorgestellt um sprachliche Präzision und gedankliche Klarheit im Text zu erreichen. Daneben wird in einem eigenen Kapitel auf die häufigsten Fehler beim wissenschaftlichen Schreiben hingewiesen.</w:t>
+      </w:r>
+    </w:p>
+    <w:p>
+      <w:pPr>
+        <w:pStyle w:val="Folgeabsatz"/>
+      </w:pPr>
+      <w:r>
+        <w:t xml:space="preserve">Balzert, Schröder und </w:t>
+      </w:r>
+      <w:r>
+        <w:t>Schäfer (2011)</w:t>
+      </w:r>
+      <w:r>
+        <w:t xml:space="preserve"> bieten einen sehr ausführlichen</w:t>
+      </w:r>
+      <w:r>
+        <w:t xml:space="preserve"> Ratgeber zum wissenschaftlichen Arbeiten. Im ersten Teil werden </w:t>
+      </w:r>
+      <w:r>
+        <w:t>Qualitätskriterien und</w:t>
+      </w:r>
+      <w:r>
+        <w:t xml:space="preserve"> Methoden</w:t>
+      </w:r>
+      <w:r>
+        <w:t xml:space="preserve"> als </w:t>
+      </w:r>
+      <w:r>
+        <w:t>Grundlagen wissenschaftlicher Arbeit aufgezeigt. Im zweiten Teil werden verschiedene wissenschaftliche Artefakte also Textformen gegenübergestellt und der formale Aufbau wissenschaf</w:t>
+      </w:r>
+      <w:r>
+        <w:t>tlicher Arbeiten beleuchtet. Im</w:t>
+      </w:r>
+      <w:r>
+        <w:t xml:space="preserve"> dritten Teil werden Empfehlungen zum Erstellungsprozess einer Arbeit mit Projektplan etc. gegeben. Im letzten Teil </w:t>
+      </w:r>
+      <w:r>
+        <w:lastRenderedPageBreak/>
+        <w:t>werden verschiedene Aspekte der Präsentation behandelt</w:t>
+      </w:r>
+      <w:r>
+        <w:t>,</w:t>
+      </w:r>
+      <w:r>
+        <w:t xml:space="preserve"> wie </w:t>
+      </w:r>
+      <w:r>
+        <w:t xml:space="preserve">z. B. </w:t>
+      </w:r>
+      <w:r>
+        <w:t xml:space="preserve">Vortragsformen mit und ohne visuelle Unterstützung </w:t>
+      </w:r>
+      <w:r>
+        <w:t>oder</w:t>
+      </w:r>
+      <w:r>
+        <w:t xml:space="preserve"> der richtige Vort</w:t>
+      </w:r>
+      <w:r>
+        <w:t>r</w:t>
+      </w:r>
+      <w:r>
+        <w:t>agsstil.</w:t>
+      </w:r>
+    </w:p>
+    <w:p>
+      <w:pPr>
+        <w:pStyle w:val="Heading1"/>
+      </w:pPr>
+      <w:bookmarkStart w:id="22" w:name="_Toc354659181"/>
+      <w:bookmarkStart w:id="23" w:name="_Toc354660360"/>
+      <w:bookmarkStart w:id="24" w:name="_Toc354660410"/>
+      <w:bookmarkStart w:id="25" w:name="_Toc354660471"/>
+      <w:bookmarkStart w:id="26" w:name="_Toc361142759"/>
+      <w:bookmarkStart w:id="27" w:name="_Toc361143692"/>
+      <w:bookmarkStart w:id="28" w:name="_Toc450550982"/>
+      <w:r>
+        <w:t>Gestaltungsrichtlinien</w:t>
+      </w:r>
       <w:bookmarkEnd w:id="22"/>
-      <w:r>
-        <w:t xml:space="preserve"> </w:t>
-      </w:r>
-    </w:p>
-    <w:p>
-      <w:r>
-        <w:t xml:space="preserve">Es gibt </w:t>
-      </w:r>
-      <w:r>
-        <w:t>zahlreiche</w:t>
-      </w:r>
-      <w:r>
-        <w:t xml:space="preserve"> Ratgeber</w:t>
-      </w:r>
-      <w:r>
-        <w:fldChar w:fldCharType="begin"/>
-      </w:r>
-      <w:r>
-        <w:instrText xml:space="preserve"> XE "Ratgeber" </w:instrText>
-      </w:r>
-      <w:r>
-        <w:fldChar w:fldCharType="end"/>
-      </w:r>
-      <w:r>
-        <w:t xml:space="preserve"> für </w:t>
-      </w:r>
-      <w:r>
-        <w:t>das wissenschaftliche Arbeiten und Schreiben. Die Handbücher unterscheiden sich in inhaltlichen Schwerpunkt, praktischer Orientierung und Vert</w:t>
-      </w:r>
-      <w:r>
-        <w:t xml:space="preserve">iefung der einzelnen Themen. </w:t>
-      </w:r>
-      <w:r>
-        <w:t>Drei sehr em</w:t>
-      </w:r>
-      <w:r>
-        <w:t>pfehlenswerte Ratgeber sollen</w:t>
-      </w:r>
-      <w:r>
-        <w:t xml:space="preserve"> kurz vorgestellt werden</w:t>
-      </w:r>
-      <w:r>
-        <w:t>.</w:t>
-      </w:r>
-    </w:p>
-    <w:p>
-      <w:pPr>
-        <w:pStyle w:val="Folgeabsatz"/>
-      </w:pPr>
-      <w:r>
-        <w:t xml:space="preserve">Karmasin und Ribig </w:t>
-      </w:r>
-      <w:r>
-        <w:t xml:space="preserve">(2010) </w:t>
-      </w:r>
-      <w:r>
-        <w:t>bieten einen</w:t>
-      </w:r>
-      <w:r>
-        <w:t xml:space="preserve"> sehr kna</w:t>
-      </w:r>
-      <w:r>
-        <w:t>ppen</w:t>
-      </w:r>
-      <w:r>
-        <w:t xml:space="preserve"> und praktisc</w:t>
-      </w:r>
-      <w:r>
-        <w:t>h orientierten</w:t>
-      </w:r>
-      <w:r>
-        <w:t xml:space="preserve"> Ratge</w:t>
-      </w:r>
-      <w:r>
-        <w:t>ber. Es</w:t>
-      </w:r>
-      <w:r>
-        <w:t xml:space="preserve"> </w:t>
-      </w:r>
-      <w:r>
-        <w:t>werden</w:t>
-      </w:r>
-      <w:r>
-        <w:t xml:space="preserve"> inhaltliche und formale Anforderungen an wissenschaftliche Arbeiten wie inhaltlicher Aufbau der K</w:t>
-      </w:r>
-      <w:r>
-        <w:t>apitel, Bewertungskriterien und</w:t>
-      </w:r>
-      <w:r>
-        <w:t xml:space="preserve"> formale</w:t>
-      </w:r>
-      <w:r>
-        <w:t xml:space="preserve"> Asp</w:t>
-      </w:r>
-      <w:r>
-        <w:t>ekte wie Gliederung</w:t>
-      </w:r>
-      <w:r>
-        <w:t xml:space="preserve"> behandelt</w:t>
-      </w:r>
-      <w:r>
-        <w:t xml:space="preserve">. </w:t>
-      </w:r>
-      <w:r>
-        <w:t xml:space="preserve">Daneben </w:t>
-      </w:r>
-      <w:r>
-        <w:t>enthält der Ratgeber</w:t>
-      </w:r>
-      <w:r>
-        <w:t xml:space="preserve"> ein eigenes </w:t>
-      </w:r>
-      <w:r>
-        <w:t>Kapitel mit Tipps zur Formatierung mit Word.</w:t>
-      </w:r>
-    </w:p>
-    <w:p>
-      <w:pPr>
-        <w:pStyle w:val="Folgeabsatz"/>
-      </w:pPr>
-      <w:r>
-        <w:t>Das Handbuch von Krumbiegel (2012) konzentriert sich auf die Frage nach dem richtigen wissenschaftlichen Sprachstil. Es werden konkrete Regeln und Übung</w:t>
-      </w:r>
-      <w:r>
-        <w:t>en</w:t>
-      </w:r>
-      <w:r>
-        <w:t xml:space="preserve"> vorgestellt um sprachliche Präzision und gedankliche Klarheit im Text zu erreichen. Daneben wird in einem eigenen Kapitel auf die häufigsten Fehler beim wissenschaftlichen Schreiben hingewiesen.</w:t>
-      </w:r>
-    </w:p>
-    <w:p>
-      <w:pPr>
-        <w:pStyle w:val="Folgeabsatz"/>
-      </w:pPr>
-      <w:r>
-        <w:t xml:space="preserve">Balzert, Schröder und </w:t>
-      </w:r>
-      <w:r>
-        <w:t>Schäfer (2011)</w:t>
-      </w:r>
-      <w:r>
-        <w:t xml:space="preserve"> bieten einen sehr ausführlichen</w:t>
-      </w:r>
-      <w:r>
-        <w:t xml:space="preserve"> Ratgeber zum wissenschaftlichen Arbeiten. Im ersten Teil werden </w:t>
-      </w:r>
-      <w:r>
-        <w:t>Qualitätskriterien und</w:t>
-      </w:r>
-      <w:r>
-        <w:t xml:space="preserve"> Methoden</w:t>
-      </w:r>
-      <w:r>
-        <w:t xml:space="preserve"> als </w:t>
-      </w:r>
-      <w:r>
-        <w:t>Grundlagen wissenschaftlicher Arbeit aufgezeigt. Im zweiten Teil werden verschiedene wissenschaftliche Artefakte also Textformen gegenübergestellt und der formale Aufbau wissenschaf</w:t>
-      </w:r>
-      <w:r>
-        <w:t>tlicher Arbeiten beleuchtet. Im</w:t>
-      </w:r>
-      <w:r>
-        <w:t xml:space="preserve"> dritten Teil werden Empfehlungen zum Erstellungsprozess einer Arbeit mit Projektplan etc. gegeben. Im letzten Teil werden verschiedene Aspekte der Präsentation behandelt</w:t>
-      </w:r>
-      <w:r>
-        <w:t>,</w:t>
-      </w:r>
-      <w:r>
-        <w:t xml:space="preserve"> wie </w:t>
-      </w:r>
-      <w:r>
-        <w:t xml:space="preserve">z. B. </w:t>
-      </w:r>
-      <w:r>
-        <w:t xml:space="preserve">Vortragsformen mit und ohne visuelle Unterstützung </w:t>
-      </w:r>
-      <w:r>
-        <w:t>oder</w:t>
-      </w:r>
-      <w:r>
-        <w:t xml:space="preserve"> der richtige Vort</w:t>
-      </w:r>
-      <w:r>
-        <w:t>r</w:t>
-      </w:r>
-      <w:r>
-        <w:t>agsstil.</w:t>
-      </w:r>
-    </w:p>
-    <w:p>
-      <w:pPr>
-        <w:pStyle w:val="Heading1"/>
-      </w:pPr>
-      <w:bookmarkStart w:id="23" w:name="_Toc354659181"/>
-      <w:bookmarkStart w:id="24" w:name="_Toc354660360"/>
-      <w:bookmarkStart w:id="25" w:name="_Toc354660410"/>
-      <w:bookmarkStart w:id="26" w:name="_Toc354660471"/>
-      <w:bookmarkStart w:id="27" w:name="_Toc361142759"/>
-      <w:bookmarkStart w:id="28" w:name="_Toc361143692"/>
-      <w:bookmarkStart w:id="29" w:name="_Toc450550982"/>
-      <w:r>
-        <w:lastRenderedPageBreak/>
-        <w:t>Gestaltungsrichtlinien</w:t>
-      </w:r>
       <w:bookmarkEnd w:id="23"/>
       <w:bookmarkEnd w:id="24"/>
       <w:bookmarkEnd w:id="25"/>
       <w:bookmarkEnd w:id="26"/>
       <w:bookmarkEnd w:id="27"/>
       <w:bookmarkEnd w:id="28"/>
+    </w:p>
+    <w:p>
+      <w:pPr>
+        <w:pStyle w:val="Heading2"/>
+      </w:pPr>
+      <w:bookmarkStart w:id="29" w:name="_Toc354659182"/>
+      <w:bookmarkStart w:id="30" w:name="_Toc354660361"/>
+      <w:bookmarkStart w:id="31" w:name="_Toc354660411"/>
+      <w:bookmarkStart w:id="32" w:name="_Toc354660472"/>
+      <w:bookmarkStart w:id="33" w:name="_Toc361142760"/>
+      <w:bookmarkStart w:id="34" w:name="_Toc361143693"/>
+      <w:bookmarkStart w:id="35" w:name="_Toc450550983"/>
+      <w:r>
+        <w:t>Sprache und Textumfang</w:t>
+      </w:r>
       <w:bookmarkEnd w:id="29"/>
-    </w:p>
-    <w:p>
-      <w:pPr>
-        <w:pStyle w:val="Heading2"/>
-      </w:pPr>
-      <w:bookmarkStart w:id="30" w:name="_Toc354659182"/>
-      <w:bookmarkStart w:id="31" w:name="_Toc354660361"/>
-      <w:bookmarkStart w:id="32" w:name="_Toc354660411"/>
-      <w:bookmarkStart w:id="33" w:name="_Toc354660472"/>
-      <w:bookmarkStart w:id="34" w:name="_Toc361142760"/>
-      <w:bookmarkStart w:id="35" w:name="_Toc361143693"/>
-      <w:bookmarkStart w:id="36" w:name="_Toc450550983"/>
-      <w:r>
-        <w:t>Sprache und Textumfang</w:t>
-      </w:r>
       <w:bookmarkEnd w:id="30"/>
       <w:bookmarkEnd w:id="31"/>
       <w:bookmarkEnd w:id="32"/>
       <w:bookmarkEnd w:id="33"/>
       <w:bookmarkEnd w:id="34"/>
       <w:bookmarkEnd w:id="35"/>
-      <w:bookmarkEnd w:id="36"/>
     </w:p>
     <w:p>
       <w:r>
@@ -6229,23 +6221,23 @@
       <w:pPr>
         <w:pStyle w:val="Heading2"/>
       </w:pPr>
-      <w:bookmarkStart w:id="37" w:name="_Toc354659183"/>
-      <w:bookmarkStart w:id="38" w:name="_Toc354660362"/>
-      <w:bookmarkStart w:id="39" w:name="_Toc354660412"/>
-      <w:bookmarkStart w:id="40" w:name="_Toc354660473"/>
-      <w:bookmarkStart w:id="41" w:name="_Toc361142761"/>
-      <w:bookmarkStart w:id="42" w:name="_Toc361143694"/>
-      <w:bookmarkStart w:id="43" w:name="_Toc450550984"/>
+      <w:bookmarkStart w:id="36" w:name="_Toc354659183"/>
+      <w:bookmarkStart w:id="37" w:name="_Toc354660362"/>
+      <w:bookmarkStart w:id="38" w:name="_Toc354660412"/>
+      <w:bookmarkStart w:id="39" w:name="_Toc354660473"/>
+      <w:bookmarkStart w:id="40" w:name="_Toc361142761"/>
+      <w:bookmarkStart w:id="41" w:name="_Toc361143694"/>
+      <w:bookmarkStart w:id="42" w:name="_Toc450550984"/>
       <w:r>
         <w:t>Inhaltliche Bestandteile</w:t>
       </w:r>
+      <w:bookmarkEnd w:id="36"/>
       <w:bookmarkEnd w:id="37"/>
       <w:bookmarkEnd w:id="38"/>
       <w:bookmarkEnd w:id="39"/>
       <w:bookmarkEnd w:id="40"/>
       <w:bookmarkEnd w:id="41"/>
       <w:bookmarkEnd w:id="42"/>
-      <w:bookmarkEnd w:id="43"/>
     </w:p>
     <w:p>
       <w:r>
@@ -6422,6 +6414,7 @@
         <w:jc w:val="left"/>
       </w:pPr>
       <w:r>
+        <w:lastRenderedPageBreak/>
         <w:t xml:space="preserve">Erklärung zur </w:t>
       </w:r>
       <w:r>
@@ -6502,326 +6495,323 @@
         <w:t xml:space="preserve"> </w:t>
       </w:r>
       <w:r>
-        <w:t>E-</w:t>
-      </w:r>
+        <w:t>E-Mailadresse,</w:t>
+      </w:r>
+      <w:r>
+        <w:t xml:space="preserve"> Matrikelnummer, Semesterzahl</w:t>
+      </w:r>
+      <w:r>
+        <w:t>,</w:t>
+      </w:r>
+      <w:r>
+        <w:t xml:space="preserve"> Datum der Abgabe). Zusätzlich</w:t>
+      </w:r>
+      <w:r>
+        <w:t xml:space="preserve"> </w:t>
+      </w:r>
+      <w:r>
+        <w:t>werden</w:t>
+      </w:r>
+      <w:r>
+        <w:t xml:space="preserve"> bei Bachelor- und Masterarbeit Erst-und Zweitgutachter</w:t>
+      </w:r>
+      <w:r>
+        <w:t xml:space="preserve"> </w:t>
+      </w:r>
+      <w:r>
+        <w:t>angegeben</w:t>
+      </w:r>
+      <w:r>
+        <w:t>.</w:t>
+      </w:r>
+    </w:p>
+    <w:p>
+      <w:pPr>
+        <w:pStyle w:val="Zwischenberschriftnichtnummeriert"/>
+      </w:pPr>
+      <w:r>
+        <w:t>Inhaltsverzeichnis</w:t>
+      </w:r>
+    </w:p>
+    <w:p>
+      <w:r>
+        <w:t>Das Inhaltsverzeichnis</w:t>
+      </w:r>
+      <w:r>
+        <w:fldChar w:fldCharType="begin"/>
+      </w:r>
+      <w:r>
+        <w:instrText xml:space="preserve"> XE "Inhaltsverzeichnis" </w:instrText>
+      </w:r>
+      <w:r>
+        <w:fldChar w:fldCharType="end"/>
+      </w:r>
+      <w:r>
+        <w:t xml:space="preserve"> enthält alle Gliederungspunkte auf allen Ebenen mit den entsprechenden Seitenzahlen. Es sollen nicht mehr als drei bis maximal vier Gliederungsebenen (1.1.1.1) verwendet werden.</w:t>
+      </w:r>
+      <w:r>
+        <w:t xml:space="preserve"> Die Nummerierung erfol</w:t>
+      </w:r>
+      <w:r>
+        <w:t>g</w:t>
+      </w:r>
+      <w:r>
+        <w:t>t in De</w:t>
+      </w:r>
+      <w:r>
+        <w:t>zimalgliederung (1., 1.1 usw.).</w:t>
+      </w:r>
+      <w:r>
+        <w:t xml:space="preserve"> Bei der Verwendung von Word ist das Inhaltsverzeichnis ebenso wie Abbildungs- und Tabellenverzeichnis automatisch zu generieren. (Im Ribbon </w:t>
+      </w:r>
+      <w:r>
+        <w:t>„</w:t>
+      </w:r>
+      <w:r>
+        <w:t>Verweise</w:t>
+      </w:r>
+      <w:r>
+        <w:t>“</w:t>
+      </w:r>
+      <w:r>
+        <w:t xml:space="preserve"> befindet sich </w:t>
+      </w:r>
+      <w:r>
+        <w:t>die Option „Inhaltsverzeichnis einfügen“.) Inhaltsverzeichnis und Plagiatserklärung werden im Inhaltsverzeichnis aufgeführt, aber nicht nummeriert.</w:t>
+      </w:r>
+    </w:p>
+    <w:p>
+      <w:pPr>
+        <w:pStyle w:val="Zwischenberschriftnichtnummeriert"/>
+      </w:pPr>
+      <w:r>
+        <w:t>Einleitung</w:t>
+      </w:r>
+    </w:p>
+    <w:p>
+      <w:r>
+        <w:t>Die Einleitung</w:t>
+      </w:r>
+      <w:r>
+        <w:fldChar w:fldCharType="begin"/>
+      </w:r>
+      <w:r>
+        <w:instrText xml:space="preserve"> XE "Einleitung" </w:instrText>
+      </w:r>
+      <w:r>
+        <w:fldChar w:fldCharType="end"/>
+      </w:r>
+      <w:r>
+        <w:t xml:space="preserve"> </w:t>
+      </w:r>
+      <w:r>
+        <w:t xml:space="preserve">muss nicht </w:t>
+      </w:r>
+      <w:r>
+        <w:t xml:space="preserve">zwingend </w:t>
+      </w:r>
+      <w:r>
+        <w:t>kreativ oder originell sein, sondern ergibt sich aus der Arbeit. Da sich der genaue Inhalt und die Ergebnisse während der Bearbeitung ändern können, muss die Einleitung eventuell später angepasst wer</w:t>
+      </w:r>
+      <w:r>
+        <w:t>den. Inhaltlich</w:t>
+      </w:r>
+      <w:r>
+        <w:t xml:space="preserve"> </w:t>
+      </w:r>
+      <w:r>
+        <w:t>grenzt die Einleitung das Thema</w:t>
+      </w:r>
+      <w:r>
+        <w:t xml:space="preserve"> genau ein mit Formulierungen wie</w:t>
+      </w:r>
+      <w:r>
+        <w:rPr>
+          <w:i/>
+        </w:rPr>
+        <w:t xml:space="preserve"> </w:t>
+      </w:r>
+      <w:r>
+        <w:rPr>
+          <w:i/>
+        </w:rPr>
+        <w:t>„</w:t>
+      </w:r>
+      <w:r>
+        <w:t>diese Arbeit beschäftigt sich mit XY</w:t>
+      </w:r>
+      <w:r>
+        <w:t>“</w:t>
+      </w:r>
+      <w:r>
+        <w:rPr>
+          <w:i/>
+        </w:rPr>
+        <w:t xml:space="preserve">. </w:t>
+      </w:r>
+      <w:r>
+        <w:t>Danach sollte aufgezeigt werden</w:t>
+      </w:r>
+      <w:r>
+        <w:t>,</w:t>
+      </w:r>
+      <w:r>
+        <w:t xml:space="preserve"> inwiefern die Problemstellung für die Medieninformatik relevant ist, sowie die </w:t>
+      </w:r>
+      <w:r>
+        <w:t xml:space="preserve">einzelnen </w:t>
+      </w:r>
+      <w:r>
+        <w:t xml:space="preserve">Ziele der Arbeit. Abschließend wird der </w:t>
+      </w:r>
+      <w:r>
+        <w:t>inhaltliche Aufbau der Arbeit erläutert.</w:t>
+      </w:r>
+      <w:r>
+        <w:t xml:space="preserve"> Allgemeinplätze wie „immer mehr Menschen verwenden Computer“ sollten unbedingt vermieden werden. </w:t>
+      </w:r>
+    </w:p>
+    <w:p>
+      <w:pPr>
+        <w:pStyle w:val="Zwischenberschriftnichtnummeriert"/>
+      </w:pPr>
       <w:r>
         <w:lastRenderedPageBreak/>
-        <w:t>Mailadresse,</w:t>
-      </w:r>
-      <w:r>
-        <w:t xml:space="preserve"> Matrikelnummer, Semesterzahl</w:t>
+        <w:t>Hauptteil</w:t>
+      </w:r>
+    </w:p>
+    <w:p>
+      <w:r>
+        <w:t>Der Hauptteil</w:t>
+      </w:r>
+      <w:r>
+        <w:fldChar w:fldCharType="begin"/>
+      </w:r>
+      <w:r>
+        <w:instrText xml:space="preserve"> XE "Hauptteil" </w:instrText>
+      </w:r>
+      <w:r>
+        <w:fldChar w:fldCharType="end"/>
+      </w:r>
+      <w:r>
+        <w:t xml:space="preserve"> </w:t>
+      </w:r>
+      <w:r>
+        <w:t>beginnt mit einem kurzen Kapitel zu den Zielen der Arbeit. Bei sehr kurzen Arbeiten</w:t>
       </w:r>
       <w:r>
         <w:t>,</w:t>
       </w:r>
       <w:r>
-        <w:t xml:space="preserve"> Datum der Abgabe). Zusätzlich</w:t>
-      </w:r>
-      <w:r>
-        <w:t xml:space="preserve"> </w:t>
-      </w:r>
-      <w:r>
-        <w:t>werden</w:t>
-      </w:r>
-      <w:r>
-        <w:t xml:space="preserve"> bei Bachelor- und Masterarbeit Erst-und Zweitgutachter</w:t>
-      </w:r>
-      <w:r>
-        <w:t xml:space="preserve"> </w:t>
-      </w:r>
-      <w:r>
-        <w:t>angegeben</w:t>
+        <w:t xml:space="preserve"> wie einer Seminararbeit</w:t>
+      </w:r>
+      <w:r>
+        <w:t>,</w:t>
+      </w:r>
+      <w:r>
+        <w:t xml:space="preserve"> ist dieser Punkt meist mit der Einleitung schon abgedeckt. Darauf folgt der aktuelle Forschungsstand zum Thema</w:t>
+      </w:r>
+      <w:r>
+        <w:t xml:space="preserve">. </w:t>
+      </w:r>
+      <w:r>
+        <w:t xml:space="preserve">Dabei </w:t>
+      </w:r>
+      <w:r>
+        <w:t xml:space="preserve">werden </w:t>
+      </w:r>
+      <w:r>
+        <w:t>u</w:t>
+      </w:r>
+      <w:r>
+        <w:t xml:space="preserve">nterschiedliche </w:t>
+      </w:r>
+      <w:r>
+        <w:t>A</w:t>
+      </w:r>
+      <w:r>
+        <w:t xml:space="preserve">nsätze </w:t>
+      </w:r>
+      <w:r>
+        <w:t xml:space="preserve">vorgestellt und ihre Vor- und Nachteile </w:t>
+      </w:r>
+      <w:r>
+        <w:t>aufgezeigt</w:t>
       </w:r>
       <w:r>
         <w:t>.</w:t>
       </w:r>
+      <w:r>
+        <w:t xml:space="preserve"> Je nach Art des Themas fallen die weiteren inhaltlichen Bestandteile unterschiedlich aus. </w:t>
+      </w:r>
+      <w:r>
+        <w:t>Im Anhang</w:t>
+      </w:r>
+      <w:r>
+        <w:t xml:space="preserve"> A</w:t>
+      </w:r>
+      <w:r>
+        <w:t xml:space="preserve"> befinden sich die inhaltlichen Bausteine für eine theoretische, eine konstruktive (Paradigma der </w:t>
+      </w:r>
+      <w:r>
+        <w:t>„</w:t>
+      </w:r>
+      <w:r>
+        <w:t>Design Scien</w:t>
+      </w:r>
+      <w:r>
+        <w:t>c</w:t>
+      </w:r>
+      <w:r>
+        <w:t>e</w:t>
+      </w:r>
+      <w:r>
+        <w:t>“</w:t>
+      </w:r>
+      <w:r>
+        <w:t>) oder eine empirische Arbeit</w:t>
+      </w:r>
+      <w:r>
+        <w:t xml:space="preserve"> (Paradigma der </w:t>
+      </w:r>
+      <w:r>
+        <w:t>„</w:t>
+      </w:r>
+      <w:r>
+        <w:t>Behavio</w:t>
+      </w:r>
+      <w:r>
+        <w:t>ral Science</w:t>
+      </w:r>
+      <w:r>
+        <w:t>“</w:t>
+      </w:r>
+      <w:r>
+        <w:t>).</w:t>
+      </w:r>
     </w:p>
     <w:p>
       <w:pPr>
         <w:pStyle w:val="Zwischenberschriftnichtnummeriert"/>
       </w:pPr>
       <w:r>
-        <w:t>Inhaltsverzeichnis</w:t>
-      </w:r>
-    </w:p>
-    <w:p>
-      <w:r>
-        <w:t>Das Inhaltsverzeichnis</w:t>
+        <w:t>Schluss</w:t>
+      </w:r>
+    </w:p>
+    <w:p>
+      <w:r>
+        <w:t>Im Schluss</w:t>
       </w:r>
       <w:r>
         <w:fldChar w:fldCharType="begin"/>
       </w:r>
       <w:r>
-        <w:instrText xml:space="preserve"> XE "Inhaltsverzeichnis" </w:instrText>
+        <w:instrText xml:space="preserve"> XE "Schluss" </w:instrText>
       </w:r>
       <w:r>
         <w:fldChar w:fldCharType="end"/>
       </w:r>
       <w:r>
-        <w:t xml:space="preserve"> enthält alle Gliederungspunkte auf allen Ebenen mit den entsprechenden Seitenzahlen. Es sollen nicht mehr als drei bis maximal vier Gliederungsebenen (1.1.1.1) verwendet werden.</w:t>
-      </w:r>
-      <w:r>
-        <w:t xml:space="preserve"> Die Nummerierung erfol</w:t>
-      </w:r>
-      <w:r>
-        <w:t>g</w:t>
-      </w:r>
-      <w:r>
-        <w:t>t in De</w:t>
-      </w:r>
-      <w:r>
-        <w:t>zimalgliederung (1., 1.1 usw.).</w:t>
-      </w:r>
-      <w:r>
-        <w:t xml:space="preserve"> Bei der Verwendung von Word ist das Inhaltsverzeichnis ebenso wie Abbildungs- und Tabellenverzeichnis automatisch zu generieren. (Im Ribbon </w:t>
-      </w:r>
-      <w:r>
-        <w:t>„</w:t>
-      </w:r>
-      <w:r>
-        <w:t>Verweise</w:t>
-      </w:r>
-      <w:r>
-        <w:t>“</w:t>
-      </w:r>
-      <w:r>
-        <w:t xml:space="preserve"> befindet sich </w:t>
-      </w:r>
-      <w:r>
-        <w:t>die Option „Inhaltsverzeichnis einfügen“.) Inhaltsverzeichnis und Plagiatserklärung werden im Inhaltsverzeichnis aufgeführt, aber nicht nummeriert.</w:t>
-      </w:r>
-    </w:p>
-    <w:p>
-      <w:pPr>
-        <w:pStyle w:val="Zwischenberschriftnichtnummeriert"/>
-      </w:pPr>
-      <w:r>
-        <w:t>Einleitung</w:t>
-      </w:r>
-    </w:p>
-    <w:p>
-      <w:r>
-        <w:t>Die Einleitung</w:t>
-      </w:r>
-      <w:r>
-        <w:fldChar w:fldCharType="begin"/>
-      </w:r>
-      <w:r>
-        <w:instrText xml:space="preserve"> XE "Einleitung" </w:instrText>
-      </w:r>
-      <w:r>
-        <w:fldChar w:fldCharType="end"/>
-      </w:r>
-      <w:r>
-        <w:t xml:space="preserve"> </w:t>
-      </w:r>
-      <w:r>
-        <w:t xml:space="preserve">muss nicht </w:t>
-      </w:r>
-      <w:r>
-        <w:t xml:space="preserve">zwingend </w:t>
-      </w:r>
-      <w:r>
-        <w:t>kreativ oder originell sein, sondern ergibt sich aus der Arbeit. Da sich der genaue Inhalt und die Ergebnisse während der Bearbeitung ändern können, muss die Einleitung eventuell später angepasst wer</w:t>
-      </w:r>
-      <w:r>
-        <w:t>den. Inhaltlich</w:t>
-      </w:r>
-      <w:r>
-        <w:t xml:space="preserve"> </w:t>
-      </w:r>
-      <w:r>
-        <w:t>grenzt die Einleitung das Thema</w:t>
-      </w:r>
-      <w:r>
-        <w:t xml:space="preserve"> genau ein mit Formulierungen wie</w:t>
-      </w:r>
-      <w:r>
-        <w:rPr>
-          <w:i/>
-        </w:rPr>
-        <w:t xml:space="preserve"> </w:t>
-      </w:r>
-      <w:r>
-        <w:rPr>
-          <w:i/>
-        </w:rPr>
-        <w:t>„</w:t>
-      </w:r>
-      <w:r>
-        <w:t>diese Arbeit beschäftigt sich mit XY</w:t>
-      </w:r>
-      <w:r>
-        <w:t>“</w:t>
-      </w:r>
-      <w:r>
-        <w:rPr>
-          <w:i/>
-        </w:rPr>
-        <w:t xml:space="preserve">. </w:t>
-      </w:r>
-      <w:r>
-        <w:t>Danach sollte aufgezeigt werden</w:t>
-      </w:r>
-      <w:r>
-        <w:t>,</w:t>
-      </w:r>
-      <w:r>
-        <w:t xml:space="preserve"> inwiefern die Problemstellung für die Medieninformatik relevant ist, sowie die </w:t>
-      </w:r>
-      <w:r>
-        <w:t xml:space="preserve">einzelnen </w:t>
-      </w:r>
-      <w:r>
-        <w:t xml:space="preserve">Ziele der Arbeit. Abschließend wird der </w:t>
-      </w:r>
-      <w:r>
-        <w:t>inhaltliche Aufbau der Arbeit erläutert.</w:t>
-      </w:r>
-      <w:r>
-        <w:t xml:space="preserve"> Allgemeinplätze wie „immer mehr Menschen verwenden Computer“ sollten unbedingt vermieden werden. </w:t>
-      </w:r>
-    </w:p>
-    <w:p>
-      <w:pPr>
-        <w:pStyle w:val="Zwischenberschriftnichtnummeriert"/>
-      </w:pPr>
-      <w:r>
-        <w:t>Hauptteil</w:t>
-      </w:r>
-    </w:p>
-    <w:p>
-      <w:r>
-        <w:t>Der Hauptteil</w:t>
-      </w:r>
-      <w:r>
-        <w:fldChar w:fldCharType="begin"/>
-      </w:r>
-      <w:r>
-        <w:instrText xml:space="preserve"> XE "Hauptteil" </w:instrText>
-      </w:r>
-      <w:r>
-        <w:fldChar w:fldCharType="end"/>
-      </w:r>
-      <w:r>
-        <w:t xml:space="preserve"> </w:t>
-      </w:r>
-      <w:r>
-        <w:t>beginnt mit einem kurzen Kapitel zu den Zielen der Arbeit. Bei sehr kurzen Arbeiten</w:t>
-      </w:r>
-      <w:r>
-        <w:t>,</w:t>
-      </w:r>
-      <w:r>
-        <w:t xml:space="preserve"> wie einer Seminararbeit</w:t>
-      </w:r>
-      <w:r>
-        <w:t>,</w:t>
-      </w:r>
-      <w:r>
-        <w:t xml:space="preserve"> ist dieser Punkt meist mit der Einleitung schon abgedeckt. Darauf folgt der aktuelle Forschungsstand zum Thema</w:t>
-      </w:r>
-      <w:r>
-        <w:t xml:space="preserve">. </w:t>
-      </w:r>
-      <w:r>
-        <w:t xml:space="preserve">Dabei </w:t>
-      </w:r>
-      <w:r>
-        <w:t xml:space="preserve">werden </w:t>
-      </w:r>
-      <w:r>
-        <w:t>u</w:t>
-      </w:r>
-      <w:r>
-        <w:t xml:space="preserve">nterschiedliche </w:t>
-      </w:r>
-      <w:r>
-        <w:t>A</w:t>
-      </w:r>
-      <w:r>
-        <w:t xml:space="preserve">nsätze </w:t>
-      </w:r>
-      <w:r>
-        <w:t xml:space="preserve">vorgestellt und ihre Vor- und Nachteile </w:t>
-      </w:r>
-      <w:r>
-        <w:t>aufgezeigt</w:t>
-      </w:r>
-      <w:r>
-        <w:t>.</w:t>
-      </w:r>
-      <w:r>
-        <w:t xml:space="preserve"> Je nach Art des Themas fallen die weiteren inhaltlichen Bestandteile unterschiedlich aus. </w:t>
-      </w:r>
-      <w:r>
-        <w:t>Im Anhang</w:t>
-      </w:r>
-      <w:r>
-        <w:t xml:space="preserve"> A</w:t>
-      </w:r>
-      <w:r>
-        <w:t xml:space="preserve"> befinden sich die inhaltlichen Bausteine für eine theoretische, eine konstruktive (Paradigma der </w:t>
-      </w:r>
-      <w:r>
-        <w:t>„</w:t>
-      </w:r>
-      <w:r>
-        <w:t>Design Scien</w:t>
-      </w:r>
-      <w:r>
-        <w:t>c</w:t>
-      </w:r>
-      <w:r>
-        <w:t>e</w:t>
-      </w:r>
-      <w:r>
-        <w:t>“</w:t>
-      </w:r>
-      <w:r>
-        <w:t>) oder eine empirische Arbeit</w:t>
-      </w:r>
-      <w:r>
-        <w:t xml:space="preserve"> (Paradigma der </w:t>
-      </w:r>
-      <w:r>
-        <w:t>„</w:t>
-      </w:r>
-      <w:r>
-        <w:t>Behavio</w:t>
-      </w:r>
-      <w:r>
-        <w:t>ral Science</w:t>
-      </w:r>
-      <w:r>
-        <w:t>“</w:t>
-      </w:r>
-      <w:r>
-        <w:t>).</w:t>
-      </w:r>
-    </w:p>
-    <w:p>
-      <w:pPr>
-        <w:pStyle w:val="Zwischenberschriftnichtnummeriert"/>
-      </w:pPr>
-      <w:r>
-        <w:t>Schluss</w:t>
-      </w:r>
-    </w:p>
-    <w:p>
-      <w:r>
-        <w:t>Im Schluss</w:t>
-      </w:r>
-      <w:r>
-        <w:fldChar w:fldCharType="begin"/>
-      </w:r>
-      <w:r>
-        <w:instrText xml:space="preserve"> XE "Schluss" </w:instrText>
-      </w:r>
-      <w:r>
-        <w:fldChar w:fldCharType="end"/>
-      </w:r>
-      <w:r>
         <w:t>teil soll deutlich werden, was inner</w:t>
       </w:r>
       <w:r>
@@ -6834,11 +6824,7 @@
         <w:t xml:space="preserve">nen Ziele oder Hypothesen </w:t>
       </w:r>
       <w:r>
-        <w:t xml:space="preserve">beziehen und </w:t>
-      </w:r>
-      <w:r>
-        <w:lastRenderedPageBreak/>
-        <w:t>die wichtigsten Schritte u</w:t>
+        <w:t>beziehen und die wichtigsten Schritte u</w:t>
       </w:r>
       <w:r>
         <w:t>nd Erkenntnisse zusammenfassen.</w:t>
@@ -7019,6 +7005,7 @@
     </w:p>
     <w:p>
       <w:r>
+        <w:lastRenderedPageBreak/>
         <w:t>Material, das innerhalb der Arbeit benu</w:t>
       </w:r>
       <w:r>
@@ -7151,382 +7138,381 @@
       <w:pPr>
         <w:pStyle w:val="Heading2"/>
       </w:pPr>
-      <w:bookmarkStart w:id="44" w:name="_Toc354659184"/>
-      <w:bookmarkStart w:id="45" w:name="_Toc354660363"/>
-      <w:bookmarkStart w:id="46" w:name="_Toc354660413"/>
-      <w:bookmarkStart w:id="47" w:name="_Toc354660474"/>
-      <w:bookmarkStart w:id="48" w:name="_Toc361142762"/>
-      <w:bookmarkStart w:id="49" w:name="_Toc361143695"/>
-      <w:bookmarkStart w:id="50" w:name="_Toc450550985"/>
+      <w:bookmarkStart w:id="43" w:name="_Toc354659184"/>
+      <w:bookmarkStart w:id="44" w:name="_Toc354660363"/>
+      <w:bookmarkStart w:id="45" w:name="_Toc354660413"/>
+      <w:bookmarkStart w:id="46" w:name="_Toc354660474"/>
+      <w:bookmarkStart w:id="47" w:name="_Toc361142762"/>
+      <w:bookmarkStart w:id="48" w:name="_Toc361143695"/>
+      <w:bookmarkStart w:id="49" w:name="_Toc450550985"/>
       <w:r>
         <w:t>Formatierung</w:t>
       </w:r>
+      <w:bookmarkEnd w:id="43"/>
       <w:bookmarkEnd w:id="44"/>
       <w:bookmarkEnd w:id="45"/>
       <w:bookmarkEnd w:id="46"/>
       <w:bookmarkEnd w:id="47"/>
       <w:bookmarkEnd w:id="48"/>
       <w:bookmarkEnd w:id="49"/>
+    </w:p>
+    <w:p>
+      <w:pPr>
+        <w:pStyle w:val="Heading3"/>
+      </w:pPr>
+      <w:bookmarkStart w:id="50" w:name="_Toc354659185"/>
+      <w:bookmarkStart w:id="51" w:name="_Toc354660364"/>
+      <w:bookmarkStart w:id="52" w:name="_Toc354660414"/>
+      <w:bookmarkStart w:id="53" w:name="_Toc354660475"/>
+      <w:bookmarkStart w:id="54" w:name="_Toc361142763"/>
+      <w:bookmarkStart w:id="55" w:name="_Toc361143696"/>
+      <w:bookmarkStart w:id="56" w:name="_Toc450550986"/>
+      <w:r>
+        <w:t>Seitengestaltung</w:t>
+      </w:r>
+      <w:r>
+        <w:fldChar w:fldCharType="begin"/>
+      </w:r>
+      <w:r>
+        <w:instrText xml:space="preserve"> XE "Seitengestaltung" </w:instrText>
+      </w:r>
+      <w:r>
+        <w:fldChar w:fldCharType="end"/>
+      </w:r>
+      <w:r>
+        <w:t xml:space="preserve"> und Druck</w:t>
+      </w:r>
       <w:bookmarkEnd w:id="50"/>
-    </w:p>
-    <w:p>
-      <w:pPr>
-        <w:pStyle w:val="Heading3"/>
-      </w:pPr>
-      <w:bookmarkStart w:id="51" w:name="_Toc354659185"/>
-      <w:bookmarkStart w:id="52" w:name="_Toc354660364"/>
-      <w:bookmarkStart w:id="53" w:name="_Toc354660414"/>
-      <w:bookmarkStart w:id="54" w:name="_Toc354660475"/>
-      <w:bookmarkStart w:id="55" w:name="_Toc361142763"/>
-      <w:bookmarkStart w:id="56" w:name="_Toc361143696"/>
-      <w:bookmarkStart w:id="57" w:name="_Toc450550986"/>
-      <w:r>
-        <w:t>Seitengestaltung</w:t>
-      </w:r>
-      <w:r>
-        <w:fldChar w:fldCharType="begin"/>
-      </w:r>
-      <w:r>
-        <w:instrText xml:space="preserve"> XE "Seitengestaltung" </w:instrText>
-      </w:r>
-      <w:r>
-        <w:fldChar w:fldCharType="end"/>
-      </w:r>
-      <w:r>
-        <w:t xml:space="preserve"> und Druck</w:t>
-      </w:r>
       <w:bookmarkEnd w:id="51"/>
       <w:bookmarkEnd w:id="52"/>
       <w:bookmarkEnd w:id="53"/>
       <w:bookmarkEnd w:id="54"/>
       <w:bookmarkEnd w:id="55"/>
       <w:bookmarkEnd w:id="56"/>
+      <w:r>
+        <w:fldChar w:fldCharType="begin"/>
+      </w:r>
+      <w:r>
+        <w:instrText xml:space="preserve"> XE "Druck" </w:instrText>
+      </w:r>
+      <w:r>
+        <w:fldChar w:fldCharType="end"/>
+      </w:r>
+    </w:p>
+    <w:p>
+      <w:r>
+        <w:t>Die Ar</w:t>
+      </w:r>
+      <w:r>
+        <w:t>beit wird einseitig auf DIN A4 g</w:t>
+      </w:r>
+      <w:r>
+        <w:t>edruckt. Der Seite</w:t>
+      </w:r>
+      <w:r>
+        <w:t>nrand beträgt oben 2,5 cm, unten 2,5</w:t>
+      </w:r>
+      <w:r>
+        <w:t xml:space="preserve"> </w:t>
+      </w:r>
+      <w:r>
+        <w:t>cm, links 3</w:t>
+      </w:r>
+      <w:r>
+        <w:t>, 7 cm, rechts 3,5</w:t>
+      </w:r>
+      <w:r>
+        <w:t xml:space="preserve"> cm</w:t>
+      </w:r>
+      <w:r>
+        <w:t>. Die Kopfzeile enthält die jeweilige Kapitelüberschrift (also die Überschrift erster Ordnung). Jede Seite, ausgenommen das Deckblatt und das Inhaltsverzeichnis enthält eine Seitennummer mittig in der Fußzeile. Alle Arbei</w:t>
+      </w:r>
+      <w:r>
+        <w:t>ten sind in angemessener Weise abhängig vom Umfang zu binden</w:t>
+      </w:r>
+      <w:r>
+        <w:t>: Für Seminararbeiten genügt ein Schnellhefter oder eine Ringbindung. Für Bachelor- und Masterarbeiten sollte eine Klebe</w:t>
+      </w:r>
+      <w:r>
+        <w:t>- oder Klemm</w:t>
+      </w:r>
+      <w:r>
+        <w:t>bindung verwendet werden.</w:t>
+      </w:r>
+    </w:p>
+    <w:p>
+      <w:pPr>
+        <w:pStyle w:val="Heading3"/>
+      </w:pPr>
+      <w:bookmarkStart w:id="57" w:name="_Toc354659186"/>
+      <w:bookmarkStart w:id="58" w:name="_Toc354660365"/>
+      <w:bookmarkStart w:id="59" w:name="_Toc354660415"/>
+      <w:bookmarkStart w:id="60" w:name="_Toc354660476"/>
+      <w:bookmarkStart w:id="61" w:name="_Toc361142764"/>
+      <w:bookmarkStart w:id="62" w:name="_Toc361143697"/>
+      <w:bookmarkStart w:id="63" w:name="_Toc450550987"/>
+      <w:r>
+        <w:t>Typographie</w:t>
+      </w:r>
+      <w:r>
+        <w:t xml:space="preserve"> und Textsatz</w:t>
+      </w:r>
       <w:bookmarkEnd w:id="57"/>
-      <w:r>
-        <w:fldChar w:fldCharType="begin"/>
-      </w:r>
-      <w:r>
-        <w:instrText xml:space="preserve"> XE "Druck" </w:instrText>
-      </w:r>
-      <w:r>
-        <w:fldChar w:fldCharType="end"/>
-      </w:r>
-    </w:p>
-    <w:p>
-      <w:r>
-        <w:t>Die Ar</w:t>
-      </w:r>
-      <w:r>
-        <w:t>beit wird einseitig auf DIN A4 g</w:t>
-      </w:r>
-      <w:r>
-        <w:t>edruckt. Der Seite</w:t>
-      </w:r>
-      <w:r>
-        <w:t>nrand beträgt oben 2,5 cm, unten 2,5</w:t>
-      </w:r>
-      <w:r>
-        <w:t xml:space="preserve"> </w:t>
-      </w:r>
-      <w:r>
-        <w:t>cm, links 3</w:t>
-      </w:r>
-      <w:r>
-        <w:t>, 7 cm, rechts 3,5</w:t>
-      </w:r>
-      <w:r>
-        <w:t xml:space="preserve"> cm</w:t>
-      </w:r>
-      <w:r>
-        <w:t xml:space="preserve">. Die Kopfzeile enthält die jeweilige Kapitelüberschrift (also die Überschrift erster Ordnung). Jede Seite, ausgenommen das Deckblatt und das Inhaltsverzeichnis enthält eine Seitennummer mittig in der </w:t>
-      </w:r>
-      <w:r>
-        <w:lastRenderedPageBreak/>
-        <w:t>Fußzeile. Alle Arbei</w:t>
-      </w:r>
-      <w:r>
-        <w:t>ten sind in angemessener Weise abhängig vom Umfang zu binden</w:t>
-      </w:r>
-      <w:r>
-        <w:t>: Für Seminararbeiten genügt ein Schnellhefter oder eine Ringbindung. Für Bachelor- und Masterarbeiten sollte eine Klebe</w:t>
-      </w:r>
-      <w:r>
-        <w:t>- oder Klemm</w:t>
-      </w:r>
-      <w:r>
-        <w:t>bindung verwendet werden.</w:t>
-      </w:r>
-    </w:p>
-    <w:p>
-      <w:pPr>
-        <w:pStyle w:val="Heading3"/>
-      </w:pPr>
-      <w:bookmarkStart w:id="58" w:name="_Toc354659186"/>
-      <w:bookmarkStart w:id="59" w:name="_Toc354660365"/>
-      <w:bookmarkStart w:id="60" w:name="_Toc354660415"/>
-      <w:bookmarkStart w:id="61" w:name="_Toc354660476"/>
-      <w:bookmarkStart w:id="62" w:name="_Toc361142764"/>
-      <w:bookmarkStart w:id="63" w:name="_Toc361143697"/>
-      <w:bookmarkStart w:id="64" w:name="_Toc450550987"/>
-      <w:r>
-        <w:t>Typographie</w:t>
-      </w:r>
-      <w:r>
-        <w:t xml:space="preserve"> und Textsatz</w:t>
-      </w:r>
       <w:bookmarkEnd w:id="58"/>
       <w:bookmarkEnd w:id="59"/>
       <w:bookmarkEnd w:id="60"/>
       <w:bookmarkEnd w:id="61"/>
       <w:bookmarkEnd w:id="62"/>
       <w:bookmarkEnd w:id="63"/>
+    </w:p>
+    <w:p>
+      <w:r>
+        <w:t>Unterschiede in der Lesbarkeit bestimmter Schrifttypen sind nicht empiri</w:t>
+      </w:r>
+      <w:r>
+        <w:t>sch belegt sondern eher als Faustregeln, die in der typografischen Praxis entstanden sind, zu verstehen:  Serifenschriften wie „Times N</w:t>
+      </w:r>
+      <w:r>
+        <w:t>ew Roman</w:t>
+      </w:r>
+      <w:r>
+        <w:t>“</w:t>
+      </w:r>
+      <w:r>
+        <w:t xml:space="preserve">, </w:t>
+      </w:r>
+      <w:r>
+        <w:t>„</w:t>
+      </w:r>
+      <w:r>
+        <w:t>Garamond</w:t>
+      </w:r>
+      <w:r>
+        <w:t>“</w:t>
+      </w:r>
+      <w:r>
+        <w:t xml:space="preserve"> oder </w:t>
+      </w:r>
+      <w:r>
+        <w:t>„</w:t>
+      </w:r>
+      <w:r>
+        <w:t>Palatino</w:t>
+      </w:r>
+      <w:r>
+        <w:t>“</w:t>
+      </w:r>
+      <w:r>
+        <w:t xml:space="preserve"> (wie hier Text)  mit starken Unterschieden in der Strichstärke werden wegen ihrer guten Lesbarkeit häufig bei Texten in Büchern oder Zeitschrif</w:t>
+      </w:r>
+      <w:r>
+        <w:t>ten eingesetzt (Götz, 2004, 18)</w:t>
+      </w:r>
+      <w:r>
+        <w:t>.</w:t>
+      </w:r>
+      <w:r>
+        <w:t xml:space="preserve"> </w:t>
+      </w:r>
+      <w:r>
+        <w:t>Serifenlose Schriften</w:t>
+      </w:r>
+      <w:r>
+        <w:t xml:space="preserve"> wie „Frutiger Next“, „Verdana“ oder „Helvetica“</w:t>
+      </w:r>
+      <w:r>
+        <w:t xml:space="preserve"> mit geringen oder keinen Unterschieden in </w:t>
+      </w:r>
+      <w:r>
+        <w:lastRenderedPageBreak/>
+        <w:t xml:space="preserve">der Strichstärke werden am häufigsten in Titel oder Überschriften verwendet. (Götz, 2004, 18). </w:t>
+      </w:r>
+    </w:p>
+    <w:p>
+      <w:r>
+        <w:t xml:space="preserve">  </w:t>
+      </w:r>
+      <w:r>
+        <w:t>Je nach Sch</w:t>
+      </w:r>
+      <w:r>
+        <w:t>riftart sollte die Schriftgröße</w:t>
+      </w:r>
+      <w:r>
+        <w:t xml:space="preserve"> für den Fließtext 11- 12pt betragen.</w:t>
+      </w:r>
+      <w:r>
+        <w:t xml:space="preserve"> Der Zeilenabstand sollte 1,5 fach gewählt werden</w:t>
+      </w:r>
+    </w:p>
+    <w:p>
+      <w:pPr>
+        <w:pStyle w:val="Folgeabsatz"/>
+      </w:pPr>
+      <w:r>
+        <w:t>Für die Überschriften</w:t>
+      </w:r>
+      <w:r>
+        <w:fldChar w:fldCharType="begin"/>
+      </w:r>
+      <w:r>
+        <w:instrText xml:space="preserve"> XE "Überschriften" </w:instrText>
+      </w:r>
+      <w:r>
+        <w:fldChar w:fldCharType="end"/>
+      </w:r>
+      <w:r>
+        <w:t xml:space="preserve"> kann die gleiche Schrift wie für den Fließtext gewählt werden (wie in der Vorlage) oder man verwen</w:t>
+      </w:r>
+      <w:r>
+        <w:t>det eine s</w:t>
+      </w:r>
+      <w:r>
+        <w:t>erifenlose Schrift, da sie sich gut von der Serifenschrift im Text abgrenzt.</w:t>
+      </w:r>
+      <w:r>
+        <w:t xml:space="preserve"> Beispiele sind </w:t>
+      </w:r>
+      <w:r>
+        <w:t>„</w:t>
+      </w:r>
+      <w:r>
+        <w:t>Arial</w:t>
+      </w:r>
+      <w:r>
+        <w:t>“</w:t>
+      </w:r>
+      <w:r>
+        <w:t xml:space="preserve">, die Hausschrift der Uni </w:t>
+      </w:r>
+      <w:r>
+        <w:t>„</w:t>
+      </w:r>
+      <w:r>
+        <w:t>Frutiger Next</w:t>
+      </w:r>
+      <w:r>
+        <w:t>“</w:t>
+      </w:r>
+      <w:r>
+        <w:t xml:space="preserve"> uvm. Bei der Kombination von Schriftarten sollte man grundsätzlich vorsichtig vorgehen und sich an gelungenen Beispielen oder Empfehlungen </w:t>
+      </w:r>
+      <w:r>
+        <w:t>von Typographen</w:t>
+      </w:r>
+      <w:r>
+        <w:t xml:space="preserve"> orientieren. </w:t>
+      </w:r>
+    </w:p>
+    <w:p>
+      <w:pPr>
+        <w:pStyle w:val="Folgeabsatz"/>
+      </w:pPr>
+      <w:r>
+        <w:t>Für Fußnoten</w:t>
+      </w:r>
+      <w:r>
+        <w:fldChar w:fldCharType="begin"/>
+      </w:r>
+      <w:r>
+        <w:instrText xml:space="preserve"> XE "Fußnoten" </w:instrText>
+      </w:r>
+      <w:r>
+        <w:fldChar w:fldCharType="end"/>
+      </w:r>
+      <w:r>
+        <w:t xml:space="preserve"> sollte die gleiche Schrift wie im Fließtext verwendet werden. </w:t>
+      </w:r>
+      <w:r>
+        <w:t>Die Schriftgröße sollte</w:t>
+      </w:r>
+      <w:r>
+        <w:t xml:space="preserve"> erkennbar kleiner sein</w:t>
+      </w:r>
+      <w:r>
+        <w:t xml:space="preserve"> z. B. 10 pt.</w:t>
+      </w:r>
+      <w:r>
+        <w:rPr>
+          <w:rStyle w:val="FootnoteReference"/>
+        </w:rPr>
+        <w:footnoteReference w:id="1"/>
+      </w:r>
+      <w:r>
+        <w:t xml:space="preserve"> </w:t>
+      </w:r>
+      <w:r>
+        <w:t>Für den Fließtext ist Blocksatz mit automatischer Silbentrennung zu ver</w:t>
+      </w:r>
+      <w:r>
+        <w:t>wenden. Überschriften aller Art</w:t>
+      </w:r>
+      <w:r>
+        <w:t xml:space="preserve"> und Verzeichnisse (Literaturverzeichnis etc.) werden linksbündig ausgerichtet.</w:t>
+      </w:r>
+      <w:r>
+        <w:t xml:space="preserve"> Zur besseren Lesbarkeit sollte die erste Zeile eines Absatzes eingerückt sein (hier um 0,7cm).</w:t>
+      </w:r>
+      <w:r>
+        <w:t xml:space="preserve"> Für eine optimale Seitengestaltung sollte eine vereinzelte Zeile am Anfang einer Seite oder am Ende der Seite (sogenannte „Hurenkinder“ und „Schusterjungen“) vermieden werden. In Word kann das durch Aktivieren der Option „Absatzkontrolle“ automatisch eingestellt werden.</w:t>
+      </w:r>
+    </w:p>
+    <w:p>
+      <w:pPr>
+        <w:pStyle w:val="Folgeabsatz"/>
+      </w:pPr>
+      <w:r>
+        <w:t xml:space="preserve">Zur Hervorhebung von Begriffen </w:t>
+      </w:r>
+      <w:r>
+        <w:t>können</w:t>
+      </w:r>
+      <w:r>
+        <w:t xml:space="preserve"> </w:t>
+      </w:r>
+      <w:r>
+        <w:rPr>
+          <w:i/>
+        </w:rPr>
+        <w:t>Kursivsetzung</w:t>
+      </w:r>
+      <w:r>
+        <w:t xml:space="preserve"> oder </w:t>
+      </w:r>
+      <w:r>
+        <w:t>„Anführungszeichen“</w:t>
+      </w:r>
+      <w:r>
+        <w:t xml:space="preserve"> verwendet werden. Generell sollte man sich für eine Art der Hervorhebung entscheiden und diese</w:t>
+      </w:r>
+      <w:r>
+        <w:t xml:space="preserve"> dann</w:t>
+      </w:r>
+      <w:r>
+        <w:t xml:space="preserve"> sparsam und  konsistent verwenden. </w:t>
+      </w:r>
+    </w:p>
+    <w:p>
+      <w:pPr>
+        <w:pStyle w:val="Heading3"/>
+      </w:pPr>
+      <w:bookmarkStart w:id="64" w:name="_Toc354659187"/>
+      <w:bookmarkStart w:id="65" w:name="_Toc354660366"/>
+      <w:bookmarkStart w:id="66" w:name="_Toc354660416"/>
+      <w:bookmarkStart w:id="67" w:name="_Toc354660477"/>
+      <w:bookmarkStart w:id="68" w:name="_Toc361142765"/>
+      <w:bookmarkStart w:id="69" w:name="_Toc361143698"/>
+      <w:bookmarkStart w:id="70" w:name="_Toc450550988"/>
+      <w:r>
+        <w:t>Abbildungen</w:t>
+      </w:r>
       <w:bookmarkEnd w:id="64"/>
-    </w:p>
-    <w:p>
-      <w:r>
-        <w:t>Unterschiede in der Lesbarkeit bestimmter Schrifttypen sind nicht empiri</w:t>
-      </w:r>
-      <w:r>
-        <w:t>sch belegt sondern eher als Faustregeln, die in der typografischen Praxis entstanden sind, zu verstehen:  Serifenschriften wie „Times N</w:t>
-      </w:r>
-      <w:r>
-        <w:t>ew Roman</w:t>
-      </w:r>
-      <w:r>
-        <w:t>“</w:t>
-      </w:r>
-      <w:r>
-        <w:t xml:space="preserve">, </w:t>
-      </w:r>
-      <w:r>
-        <w:t>„</w:t>
-      </w:r>
-      <w:r>
-        <w:t>Garamond</w:t>
-      </w:r>
-      <w:r>
-        <w:t>“</w:t>
-      </w:r>
-      <w:r>
-        <w:t xml:space="preserve"> oder </w:t>
-      </w:r>
-      <w:r>
-        <w:t>„</w:t>
-      </w:r>
-      <w:r>
-        <w:t>Palatino</w:t>
-      </w:r>
-      <w:r>
-        <w:t>“</w:t>
-      </w:r>
-      <w:r>
-        <w:t xml:space="preserve"> (wie hier Text)  mit starken Unterschieden in der Strichstärke werden wegen ihrer guten Lesbarkeit häufig bei Texten in Büchern oder Zeitschrif</w:t>
-      </w:r>
-      <w:r>
-        <w:t>ten eingesetzt (Götz, 2004, 18)</w:t>
-      </w:r>
-      <w:r>
-        <w:t>.</w:t>
-      </w:r>
-      <w:r>
-        <w:t xml:space="preserve"> </w:t>
-      </w:r>
-      <w:r>
-        <w:t>Serifenlose Schriften</w:t>
-      </w:r>
-      <w:r>
-        <w:t xml:space="preserve"> wie „Frutiger Next“, „Verdana“ oder „Helvetica“</w:t>
-      </w:r>
-      <w:r>
-        <w:t xml:space="preserve"> mit geringen oder keinen Unterschieden in der Strichstärke werden am häufigsten in Titel oder Überschriften verwendet. (Götz, 2004, 18). </w:t>
-      </w:r>
-    </w:p>
-    <w:p>
-      <w:r>
-        <w:t xml:space="preserve">  </w:t>
-      </w:r>
-      <w:r>
-        <w:t>Je nach Sch</w:t>
-      </w:r>
-      <w:r>
-        <w:t>riftart sollte die Schriftgröße</w:t>
-      </w:r>
-      <w:r>
-        <w:t xml:space="preserve"> für den Fließtext 11- 12pt betragen.</w:t>
-      </w:r>
-      <w:r>
-        <w:t xml:space="preserve"> Der Zeilenabstand sollte 1,5 fach gewählt werden</w:t>
-      </w:r>
-    </w:p>
-    <w:p>
-      <w:pPr>
-        <w:pStyle w:val="Folgeabsatz"/>
-      </w:pPr>
-      <w:r>
-        <w:t>Für die Überschriften</w:t>
-      </w:r>
-      <w:r>
-        <w:fldChar w:fldCharType="begin"/>
-      </w:r>
-      <w:r>
-        <w:instrText xml:space="preserve"> XE "Überschriften" </w:instrText>
-      </w:r>
-      <w:r>
-        <w:fldChar w:fldCharType="end"/>
-      </w:r>
-      <w:r>
-        <w:t xml:space="preserve"> kann die gleiche Schrift wie für den Fließtext gewählt werden (wie in der Vorlage) oder man verwen</w:t>
-      </w:r>
-      <w:r>
-        <w:t>det eine s</w:t>
-      </w:r>
-      <w:r>
-        <w:t>erifenlose Schrift, da sie sich gut von der Serifenschrift im Text abgrenzt.</w:t>
-      </w:r>
-      <w:r>
-        <w:t xml:space="preserve"> Beispiele sind </w:t>
-      </w:r>
-      <w:r>
-        <w:t>„</w:t>
-      </w:r>
-      <w:r>
-        <w:t>Arial</w:t>
-      </w:r>
-      <w:r>
-        <w:t>“</w:t>
-      </w:r>
-      <w:r>
-        <w:t xml:space="preserve">, die Hausschrift der Uni </w:t>
-      </w:r>
-      <w:r>
-        <w:t>„</w:t>
-      </w:r>
-      <w:r>
-        <w:t>Frutiger Next</w:t>
-      </w:r>
-      <w:r>
-        <w:t>“</w:t>
-      </w:r>
-      <w:r>
-        <w:t xml:space="preserve"> uvm. Bei der Kombination von Schriftarten sollte man grundsätzlich vorsichtig vorgehen und sich an gelungenen Beispielen oder Empfehlungen </w:t>
-      </w:r>
-      <w:r>
-        <w:t>von Typographen</w:t>
-      </w:r>
-      <w:r>
-        <w:t xml:space="preserve"> orientieren. </w:t>
-      </w:r>
-    </w:p>
-    <w:p>
-      <w:pPr>
-        <w:pStyle w:val="Folgeabsatz"/>
-      </w:pPr>
-      <w:r>
-        <w:t>Für Fußnoten</w:t>
-      </w:r>
-      <w:r>
-        <w:fldChar w:fldCharType="begin"/>
-      </w:r>
-      <w:r>
-        <w:instrText xml:space="preserve"> XE "Fußnoten" </w:instrText>
-      </w:r>
-      <w:r>
-        <w:fldChar w:fldCharType="end"/>
-      </w:r>
-      <w:r>
-        <w:t xml:space="preserve"> sollte die gleiche Schrift wie im Fließtext verwendet werden. </w:t>
-      </w:r>
-      <w:r>
-        <w:t>Die Schriftgröße sollte</w:t>
-      </w:r>
-      <w:r>
-        <w:t xml:space="preserve"> erkennbar kleiner sein</w:t>
-      </w:r>
-      <w:r>
-        <w:t xml:space="preserve"> z. B. 10 pt.</w:t>
-      </w:r>
-      <w:r>
-        <w:rPr>
-          <w:rStyle w:val="FootnoteReference"/>
-        </w:rPr>
-        <w:footnoteReference w:id="1"/>
-      </w:r>
-      <w:r>
-        <w:t xml:space="preserve"> </w:t>
-      </w:r>
-      <w:r>
-        <w:t>Für den Fließtext ist Blocksatz mit automatischer Silbentrennung zu ver</w:t>
-      </w:r>
-      <w:r>
-        <w:t>wenden. Überschriften aller Art</w:t>
-      </w:r>
-      <w:r>
-        <w:t xml:space="preserve"> und Verzeichnisse (Literaturverzeichnis etc.) werden linksbündig ausgerichtet.</w:t>
-      </w:r>
-      <w:r>
-        <w:t xml:space="preserve"> Zur besseren Lesbarkeit sollte die erste Zeile eines Absatzes eingerückt sein (hier um 0,7cm).</w:t>
-      </w:r>
-      <w:r>
-        <w:t xml:space="preserve"> Für eine optimale Seitengestaltung sollte eine vereinzelte Zeile am Anfang einer Seite oder am Ende der Seite (sogenannte „Hurenkinder“ und „Schusterjungen“) vermieden werden. In Word kann das durch Aktivieren der Option „Absatzkontrolle“ automatisch eingestellt werden.</w:t>
-      </w:r>
-    </w:p>
-    <w:p>
-      <w:pPr>
-        <w:pStyle w:val="Folgeabsatz"/>
-      </w:pPr>
-      <w:r>
-        <w:t xml:space="preserve">Zur Hervorhebung von Begriffen </w:t>
-      </w:r>
-      <w:r>
-        <w:t>können</w:t>
-      </w:r>
-      <w:r>
-        <w:t xml:space="preserve"> </w:t>
-      </w:r>
-      <w:r>
-        <w:rPr>
-          <w:i/>
-        </w:rPr>
-        <w:t>Kursivsetzung</w:t>
-      </w:r>
-      <w:r>
-        <w:t xml:space="preserve"> oder </w:t>
-      </w:r>
-      <w:r>
-        <w:t>„Anführungszeichen“</w:t>
-      </w:r>
-      <w:r>
-        <w:t xml:space="preserve"> verwendet werden. Generell sollte man sich für eine Art der Hervorhebung entscheiden und diese</w:t>
-      </w:r>
-      <w:r>
-        <w:t xml:space="preserve"> dann</w:t>
-      </w:r>
-      <w:r>
-        <w:t xml:space="preserve"> sparsam und  konsistent verwenden. </w:t>
-      </w:r>
-    </w:p>
-    <w:p>
-      <w:pPr>
-        <w:pStyle w:val="Heading3"/>
-      </w:pPr>
-      <w:bookmarkStart w:id="65" w:name="_Toc354659187"/>
-      <w:bookmarkStart w:id="66" w:name="_Toc354660366"/>
-      <w:bookmarkStart w:id="67" w:name="_Toc354660416"/>
-      <w:bookmarkStart w:id="68" w:name="_Toc354660477"/>
-      <w:bookmarkStart w:id="69" w:name="_Toc361142765"/>
-      <w:bookmarkStart w:id="70" w:name="_Toc361143698"/>
-      <w:bookmarkStart w:id="71" w:name="_Toc450550988"/>
-      <w:r>
-        <w:lastRenderedPageBreak/>
-        <w:t>Abbildungen</w:t>
-      </w:r>
       <w:bookmarkEnd w:id="65"/>
       <w:bookmarkEnd w:id="66"/>
       <w:bookmarkEnd w:id="67"/>
       <w:bookmarkEnd w:id="68"/>
       <w:bookmarkEnd w:id="69"/>
       <w:bookmarkEnd w:id="70"/>
-      <w:bookmarkEnd w:id="71"/>
     </w:p>
     <w:p>
       <w:r>
@@ -7600,6 +7586,7 @@
           <w:noProof/>
           <w:lang w:val="en-US" w:eastAsia="en-US"/>
         </w:rPr>
+        <w:lastRenderedPageBreak/>
         <w:drawing>
           <wp:inline distT="0" distB="0" distL="0" distR="0" wp14:anchorId="069AECB7" wp14:editId="0077DC09">
             <wp:extent cx="2913380" cy="2185035"/>
@@ -7651,31 +7638,18 @@
       <w:pPr>
         <w:pStyle w:val="Caption"/>
       </w:pPr>
-      <w:bookmarkStart w:id="72" w:name="_Toc359834290"/>
+      <w:bookmarkStart w:id="71" w:name="_Toc359834290"/>
       <w:r>
         <w:t xml:space="preserve">Abbildung </w:t>
       </w:r>
-      <w:r>
-        <w:fldChar w:fldCharType="begin"/>
-      </w:r>
-      <w:r>
-        <w:instrText xml:space="preserve"> SEQ Abbildung \* ARABIC </w:instrText>
-      </w:r>
-      <w:r>
-        <w:fldChar w:fldCharType="separate"/>
-      </w:r>
-      <w:r>
-        <w:rPr>
-          <w:noProof/>
-        </w:rPr>
-        <w:t>1</w:t>
-      </w:r>
-      <w:r>
-        <w:rPr>
-          <w:noProof/>
-        </w:rPr>
-        <w:fldChar w:fldCharType="end"/>
-      </w:r>
+      <w:fldSimple w:instr=" SEQ Abbildung \* ARABIC ">
+        <w:r>
+          <w:rPr>
+            <w:noProof/>
+          </w:rPr>
+          <w:t>1</w:t>
+        </w:r>
+      </w:fldSimple>
       <w:r>
         <w:t>:</w:t>
       </w:r>
@@ -7691,29 +7665,29 @@
       <w:r>
         <w:t>)</w:t>
       </w:r>
+      <w:bookmarkEnd w:id="71"/>
+    </w:p>
+    <w:p>
+      <w:pPr>
+        <w:pStyle w:val="Heading3"/>
+      </w:pPr>
+      <w:bookmarkStart w:id="72" w:name="_Toc354659188"/>
+      <w:bookmarkStart w:id="73" w:name="_Toc354660367"/>
+      <w:bookmarkStart w:id="74" w:name="_Toc354660417"/>
+      <w:bookmarkStart w:id="75" w:name="_Toc354660478"/>
+      <w:bookmarkStart w:id="76" w:name="_Toc361142766"/>
+      <w:bookmarkStart w:id="77" w:name="_Toc361143699"/>
+      <w:bookmarkStart w:id="78" w:name="_Toc450550989"/>
+      <w:r>
+        <w:t>Tabellen</w:t>
+      </w:r>
       <w:bookmarkEnd w:id="72"/>
-    </w:p>
-    <w:p>
-      <w:pPr>
-        <w:pStyle w:val="Heading3"/>
-      </w:pPr>
-      <w:bookmarkStart w:id="73" w:name="_Toc354659188"/>
-      <w:bookmarkStart w:id="74" w:name="_Toc354660367"/>
-      <w:bookmarkStart w:id="75" w:name="_Toc354660417"/>
-      <w:bookmarkStart w:id="76" w:name="_Toc354660478"/>
-      <w:bookmarkStart w:id="77" w:name="_Toc361142766"/>
-      <w:bookmarkStart w:id="78" w:name="_Toc361143699"/>
-      <w:bookmarkStart w:id="79" w:name="_Toc450550989"/>
-      <w:r>
-        <w:t>Tabellen</w:t>
-      </w:r>
       <w:bookmarkEnd w:id="73"/>
       <w:bookmarkEnd w:id="74"/>
       <w:bookmarkEnd w:id="75"/>
       <w:bookmarkEnd w:id="76"/>
       <w:bookmarkEnd w:id="77"/>
       <w:bookmarkEnd w:id="78"/>
-      <w:bookmarkEnd w:id="79"/>
     </w:p>
     <w:tbl>
       <w:tblPr>
@@ -7857,116 +7831,103 @@
       <w:pPr>
         <w:pStyle w:val="Caption"/>
       </w:pPr>
-      <w:bookmarkStart w:id="80" w:name="_Toc359834281"/>
+      <w:bookmarkStart w:id="79" w:name="_Toc359834281"/>
       <w:r>
         <w:t xml:space="preserve">Tabelle </w:t>
       </w:r>
+      <w:fldSimple w:instr=" SEQ Tabelle \* ARABIC ">
+        <w:r>
+          <w:rPr>
+            <w:noProof/>
+          </w:rPr>
+          <w:t>1</w:t>
+        </w:r>
+      </w:fldSimple>
+      <w:r>
+        <w:t>:</w:t>
+      </w:r>
+      <w:r>
+        <w:t xml:space="preserve"> Empfohlener Textumfang</w:t>
+      </w:r>
+      <w:bookmarkEnd w:id="79"/>
+    </w:p>
+    <w:p>
+      <w:r>
+        <w:t>Tabellen</w:t>
+      </w:r>
       <w:r>
         <w:fldChar w:fldCharType="begin"/>
       </w:r>
       <w:r>
-        <w:instrText xml:space="preserve"> SEQ Tabelle \* ARABIC </w:instrText>
-      </w:r>
-      <w:r>
-        <w:fldChar w:fldCharType="separate"/>
-      </w:r>
-      <w:r>
-        <w:rPr>
-          <w:noProof/>
-        </w:rPr>
-        <w:t>1</w:t>
-      </w:r>
-      <w:r>
-        <w:rPr>
-          <w:noProof/>
-        </w:rPr>
+        <w:instrText xml:space="preserve"> XE "Tabellen" </w:instrText>
+      </w:r>
+      <w:r>
         <w:fldChar w:fldCharType="end"/>
       </w:r>
       <w:r>
-        <w:t>:</w:t>
-      </w:r>
-      <w:r>
-        <w:t xml:space="preserve"> Empfohlener Textumfang</w:t>
+        <w:t xml:space="preserve"> sollten nur für Inhalt</w:t>
+      </w:r>
+      <w:r>
+        <w:t>e</w:t>
+      </w:r>
+      <w:r>
+        <w:t xml:space="preserve"> verwendet werden der auch geeignet ist für </w:t>
+      </w:r>
+      <w:r>
+        <w:t xml:space="preserve">eine tabellarische Darstellung </w:t>
+      </w:r>
+      <w:r>
+        <w:t xml:space="preserve">wie </w:t>
+      </w:r>
+      <w:r>
+        <w:t xml:space="preserve">zum Beispiel der </w:t>
+      </w:r>
+      <w:r>
+        <w:t>Vergleich von Daten</w:t>
+      </w:r>
+      <w:r>
+        <w:t xml:space="preserve">. </w:t>
+      </w:r>
+      <w:r>
+        <w:t xml:space="preserve">Tabellen sind wie Abbildungen mit einer Beschriftung zu versehen. Hierfür muss in Word bei der Eingabe der Beschriftung der Typ </w:t>
+      </w:r>
+      <w:r>
+        <w:t>„</w:t>
+      </w:r>
+      <w:r>
+        <w:t>Tabelle</w:t>
+      </w:r>
+      <w:r>
+        <w:t>“</w:t>
+      </w:r>
+      <w:r>
+        <w:t xml:space="preserve"> gewählt werden.</w:t>
+      </w:r>
+      <w:r>
+        <w:t xml:space="preserve"> Die Beschriftungen werden dann im Tabellenverzeichnis mit den entsprechenden Seitenzahlen aufgeführt.</w:t>
+      </w:r>
+    </w:p>
+    <w:p>
+      <w:pPr>
+        <w:pStyle w:val="Heading3"/>
+      </w:pPr>
+      <w:bookmarkStart w:id="80" w:name="_Toc354659189"/>
+      <w:bookmarkStart w:id="81" w:name="_Toc354660368"/>
+      <w:bookmarkStart w:id="82" w:name="_Toc354660418"/>
+      <w:bookmarkStart w:id="83" w:name="_Toc354660479"/>
+      <w:bookmarkStart w:id="84" w:name="_Toc361142767"/>
+      <w:bookmarkStart w:id="85" w:name="_Toc361143700"/>
+      <w:bookmarkStart w:id="86" w:name="_Toc450550990"/>
+      <w:r>
+        <w:t>Code</w:t>
       </w:r>
       <w:bookmarkEnd w:id="80"/>
-    </w:p>
-    <w:p>
-      <w:r>
-        <w:t>Tabellen</w:t>
-      </w:r>
-      <w:r>
-        <w:fldChar w:fldCharType="begin"/>
-      </w:r>
-      <w:r>
-        <w:instrText xml:space="preserve"> XE "Tabellen" </w:instrText>
-      </w:r>
-      <w:r>
-        <w:fldChar w:fldCharType="end"/>
-      </w:r>
-      <w:r>
-        <w:t xml:space="preserve"> sollten nur für Inhalt</w:t>
-      </w:r>
-      <w:r>
-        <w:t>e</w:t>
-      </w:r>
-      <w:r>
-        <w:t xml:space="preserve"> verwendet werden der auch geeignet ist für </w:t>
-      </w:r>
-      <w:r>
-        <w:t xml:space="preserve">eine tabellarische Darstellung </w:t>
-      </w:r>
-      <w:r>
-        <w:t xml:space="preserve">wie </w:t>
-      </w:r>
-      <w:r>
-        <w:t xml:space="preserve">zum Beispiel der </w:t>
-      </w:r>
-      <w:r>
-        <w:t>Vergleich von Daten</w:t>
-      </w:r>
-      <w:r>
-        <w:t xml:space="preserve">. </w:t>
-      </w:r>
-      <w:r>
-        <w:t xml:space="preserve">Tabellen sind wie Abbildungen mit einer Beschriftung zu versehen. Hierfür muss in Word bei der Eingabe der Beschriftung der Typ </w:t>
-      </w:r>
-      <w:r>
-        <w:t>„</w:t>
-      </w:r>
-      <w:r>
-        <w:t>Tabelle</w:t>
-      </w:r>
-      <w:r>
-        <w:t>“</w:t>
-      </w:r>
-      <w:r>
-        <w:t xml:space="preserve"> gewählt werden.</w:t>
-      </w:r>
-      <w:r>
-        <w:t xml:space="preserve"> Die Beschriftungen werden dann im Tabellenverzeichnis mit den entsprechenden Seitenzahlen aufgeführt.</w:t>
-      </w:r>
-    </w:p>
-    <w:p>
-      <w:pPr>
-        <w:pStyle w:val="Heading3"/>
-      </w:pPr>
-      <w:bookmarkStart w:id="81" w:name="_Toc354659189"/>
-      <w:bookmarkStart w:id="82" w:name="_Toc354660368"/>
-      <w:bookmarkStart w:id="83" w:name="_Toc354660418"/>
-      <w:bookmarkStart w:id="84" w:name="_Toc354660479"/>
-      <w:bookmarkStart w:id="85" w:name="_Toc361142767"/>
-      <w:bookmarkStart w:id="86" w:name="_Toc361143700"/>
-      <w:bookmarkStart w:id="87" w:name="_Toc450550990"/>
-      <w:r>
-        <w:t>Code</w:t>
-      </w:r>
       <w:bookmarkEnd w:id="81"/>
       <w:bookmarkEnd w:id="82"/>
       <w:bookmarkEnd w:id="83"/>
       <w:bookmarkEnd w:id="84"/>
       <w:bookmarkEnd w:id="85"/>
       <w:bookmarkEnd w:id="86"/>
-      <w:bookmarkEnd w:id="87"/>
       <w:r>
         <w:fldChar w:fldCharType="begin"/>
       </w:r>
@@ -8033,11 +7994,11 @@
         <w:t xml:space="preserve">ode besser lesbar ist und </w:t>
       </w:r>
       <w:r>
-        <w:t xml:space="preserve">durchsucht werden kann sollte er als Text und nicht als Screenshot </w:t>
+        <w:t>durchsucht werden kann sollte er als Text und nicht als Screenshot eingefügt werden. Nach Möglichkeit sollte Syntax-</w:t>
       </w:r>
       <w:r>
         <w:lastRenderedPageBreak/>
-        <w:t xml:space="preserve">eingefügt werden. Nach Möglichkeit sollte Syntax-Highlighting verwendet werden. Für die </w:t>
+        <w:t xml:space="preserve">Highlighting verwendet werden. Für die </w:t>
       </w:r>
       <w:r>
         <w:t xml:space="preserve"> Erläuterung eines Algorithmus sollte der Code stark vereinfacht und kommentiert werden. </w:t>
@@ -8245,64 +8206,64 @@
       <w:pPr>
         <w:pStyle w:val="Heading2"/>
       </w:pPr>
-      <w:bookmarkStart w:id="88" w:name="_Toc361142768"/>
-      <w:bookmarkStart w:id="89" w:name="_Toc361143701"/>
-      <w:bookmarkStart w:id="90" w:name="_Toc450550991"/>
+      <w:bookmarkStart w:id="87" w:name="_Toc361142768"/>
+      <w:bookmarkStart w:id="88" w:name="_Toc361143701"/>
+      <w:bookmarkStart w:id="89" w:name="_Toc450550991"/>
       <w:r>
         <w:t>Zitierweise</w:t>
       </w:r>
+      <w:bookmarkEnd w:id="87"/>
       <w:bookmarkEnd w:id="88"/>
       <w:bookmarkEnd w:id="89"/>
+    </w:p>
+    <w:p>
+      <w:r>
+        <w:t xml:space="preserve">Fremde Inhalte, Ideen, Tabellen oder Abbildungen sind über </w:t>
+      </w:r>
+      <w:r>
+        <w:t xml:space="preserve">Referenzen im APA-Stil nachzuweisen. Jede Art von Verweis, direktes oder indirektes Zitat oder </w:t>
+      </w:r>
+      <w:r>
+        <w:t xml:space="preserve">der </w:t>
+      </w:r>
+      <w:r>
+        <w:t>Nachweis von Abbildungen besteht dabei aus einem kurzen Verweis im Text bzw</w:t>
+      </w:r>
+      <w:r>
+        <w:t>.</w:t>
+      </w:r>
+      <w:r>
+        <w:t xml:space="preserve"> der Bildbe</w:t>
+      </w:r>
+      <w:r>
+        <w:t>schriftung</w:t>
+      </w:r>
+      <w:r>
+        <w:t xml:space="preserve"> und einer vollständig</w:t>
+      </w:r>
+      <w:r>
+        <w:t xml:space="preserve">en Auflistung aller Angaben im </w:t>
+      </w:r>
+      <w:r>
+        <w:t>Literaturver</w:t>
+      </w:r>
+      <w:r>
+        <w:t>zeichnis.</w:t>
+      </w:r>
+    </w:p>
+    <w:p>
+      <w:pPr>
+        <w:pStyle w:val="Heading3"/>
+      </w:pPr>
+      <w:bookmarkStart w:id="90" w:name="_Toc361142769"/>
+      <w:bookmarkStart w:id="91" w:name="_Toc361143702"/>
+      <w:bookmarkStart w:id="92" w:name="_Toc450550992"/>
+      <w:r>
+        <w:t>Direkte Zitate</w:t>
+      </w:r>
       <w:bookmarkEnd w:id="90"/>
-    </w:p>
-    <w:p>
-      <w:r>
-        <w:t xml:space="preserve">Fremde Inhalte, Ideen, Tabellen oder Abbildungen sind über </w:t>
-      </w:r>
-      <w:r>
-        <w:t xml:space="preserve">Referenzen im APA-Stil nachzuweisen. Jede Art von Verweis, direktes oder indirektes Zitat oder </w:t>
-      </w:r>
-      <w:r>
-        <w:t xml:space="preserve">der </w:t>
-      </w:r>
-      <w:r>
-        <w:t>Nachweis von Abbildungen besteht dabei aus einem kurzen Verweis im Text bzw</w:t>
-      </w:r>
-      <w:r>
-        <w:t>.</w:t>
-      </w:r>
-      <w:r>
-        <w:t xml:space="preserve"> der Bildbe</w:t>
-      </w:r>
-      <w:r>
-        <w:t>schriftung</w:t>
-      </w:r>
-      <w:r>
-        <w:t xml:space="preserve"> und einer vollständig</w:t>
-      </w:r>
-      <w:r>
-        <w:t xml:space="preserve">en Auflistung aller Angaben im </w:t>
-      </w:r>
-      <w:r>
-        <w:t>Literaturver</w:t>
-      </w:r>
-      <w:r>
-        <w:t>zeichnis.</w:t>
-      </w:r>
-    </w:p>
-    <w:p>
-      <w:pPr>
-        <w:pStyle w:val="Heading3"/>
-      </w:pPr>
-      <w:bookmarkStart w:id="91" w:name="_Toc361142769"/>
-      <w:bookmarkStart w:id="92" w:name="_Toc361143702"/>
-      <w:bookmarkStart w:id="93" w:name="_Toc450550992"/>
-      <w:r>
-        <w:t>Direkte Zitate</w:t>
-      </w:r>
       <w:bookmarkEnd w:id="91"/>
       <w:bookmarkEnd w:id="92"/>
-      <w:bookmarkEnd w:id="93"/>
     </w:p>
     <w:p>
       <w:pPr>
@@ -8382,11 +8343,11 @@
         <w:t xml:space="preserve"> Produkt durch bestimmte Nutzer</w:t>
       </w:r>
       <w:r>
-        <w:t xml:space="preserve"> in einem bestimmten Nutzungskontext genutzt werden kann, um bestimmte Ziele effektiv, effizient und zufriedenstellend zu erreichen.“ (DIN EN ISO 9241-11 1997, </w:t>
+        <w:t xml:space="preserve"> in einem bestimmten Nutzungskontext </w:t>
       </w:r>
       <w:r>
         <w:lastRenderedPageBreak/>
-        <w:t>94). Längere Zitate über mehrer</w:t>
+        <w:t>genutzt werden kann, um bestimmte Ziele effektiv, effizient und zufriedenstellend zu erreichen.“ (DIN EN ISO 9241-11 1997, 94). Längere Zitate über mehrer</w:t>
       </w:r>
       <w:r>
         <w:t xml:space="preserve">e Zeilen sollten eingerückt, </w:t>
@@ -8475,58 +8436,58 @@
       <w:pPr>
         <w:pStyle w:val="Heading3"/>
       </w:pPr>
-      <w:bookmarkStart w:id="94" w:name="_Toc361142770"/>
-      <w:bookmarkStart w:id="95" w:name="_Toc361143703"/>
-      <w:bookmarkStart w:id="96" w:name="_Toc450550993"/>
+      <w:bookmarkStart w:id="93" w:name="_Toc361142770"/>
+      <w:bookmarkStart w:id="94" w:name="_Toc361143703"/>
+      <w:bookmarkStart w:id="95" w:name="_Toc450550993"/>
       <w:r>
         <w:t>Indirekte Zitate</w:t>
       </w:r>
+      <w:bookmarkEnd w:id="93"/>
       <w:bookmarkEnd w:id="94"/>
       <w:bookmarkEnd w:id="95"/>
+    </w:p>
+    <w:p>
+      <w:r>
+        <w:t>Indirekte Zitate</w:t>
+      </w:r>
+      <w:r>
+        <w:fldChar w:fldCharType="begin"/>
+      </w:r>
+      <w:r>
+        <w:instrText xml:space="preserve"> XE "Indirekte Zitate" </w:instrText>
+      </w:r>
+      <w:r>
+        <w:fldChar w:fldCharType="end"/>
+      </w:r>
+      <w:r>
+        <w:t xml:space="preserve"> sind sinngemäße Übernahmen, dass hei</w:t>
+      </w:r>
+      <w:r>
+        <w:t>ß</w:t>
+      </w:r>
+      <w:r>
+        <w:t>t sinngemäße Paraphrasen von Inhalten. Nach der Umschreibung in einem oder mehreren Sätze folgt die Angabe der Quelle (Max Mustermann, 2013, 11). Indirekte Zitate dienen dem B</w:t>
+      </w:r>
+      <w:r>
+        <w:t>eleg von Behauptungen, Methoden oder</w:t>
+      </w:r>
+      <w:r>
+        <w:t xml:space="preserve"> Fragestellungen in komprimierter Form. </w:t>
+      </w:r>
+    </w:p>
+    <w:p>
+      <w:pPr>
+        <w:pStyle w:val="Heading3"/>
+      </w:pPr>
+      <w:bookmarkStart w:id="96" w:name="_Toc361142771"/>
+      <w:bookmarkStart w:id="97" w:name="_Toc361143704"/>
+      <w:bookmarkStart w:id="98" w:name="_Toc450550994"/>
+      <w:r>
+        <w:t>Sekundäre Zitate</w:t>
+      </w:r>
       <w:bookmarkEnd w:id="96"/>
-    </w:p>
-    <w:p>
-      <w:r>
-        <w:t>Indirekte Zitate</w:t>
-      </w:r>
-      <w:r>
-        <w:fldChar w:fldCharType="begin"/>
-      </w:r>
-      <w:r>
-        <w:instrText xml:space="preserve"> XE "Indirekte Zitate" </w:instrText>
-      </w:r>
-      <w:r>
-        <w:fldChar w:fldCharType="end"/>
-      </w:r>
-      <w:r>
-        <w:t xml:space="preserve"> sind sinngemäße Übernahmen, dass hei</w:t>
-      </w:r>
-      <w:r>
-        <w:t>ß</w:t>
-      </w:r>
-      <w:r>
-        <w:t>t sinngemäße Paraphrasen von Inhalten. Nach der Umschreibung in einem oder mehreren Sätze folgt die Angabe der Quelle (Max Mustermann, 2013, 11). Indirekte Zitate dienen dem B</w:t>
-      </w:r>
-      <w:r>
-        <w:t>eleg von Behauptungen, Methoden oder</w:t>
-      </w:r>
-      <w:r>
-        <w:t xml:space="preserve"> Fragestellungen in komprimierter Form. </w:t>
-      </w:r>
-    </w:p>
-    <w:p>
-      <w:pPr>
-        <w:pStyle w:val="Heading3"/>
-      </w:pPr>
-      <w:bookmarkStart w:id="97" w:name="_Toc361142771"/>
-      <w:bookmarkStart w:id="98" w:name="_Toc361143704"/>
-      <w:bookmarkStart w:id="99" w:name="_Toc450550994"/>
-      <w:r>
-        <w:t>Sekundäre Zitate</w:t>
-      </w:r>
       <w:bookmarkEnd w:id="97"/>
       <w:bookmarkEnd w:id="98"/>
-      <w:bookmarkEnd w:id="99"/>
       <w:r>
         <w:fldChar w:fldCharType="begin"/>
       </w:r>
@@ -8571,119 +8532,116 @@
       <w:pPr>
         <w:pStyle w:val="Heading3"/>
       </w:pPr>
-      <w:bookmarkStart w:id="100" w:name="_Toc361142772"/>
-      <w:bookmarkStart w:id="101" w:name="_Toc361143705"/>
-      <w:bookmarkStart w:id="102" w:name="_Toc450550995"/>
-      <w:r>
+      <w:bookmarkStart w:id="99" w:name="_Toc361142772"/>
+      <w:bookmarkStart w:id="100" w:name="_Toc361143705"/>
+      <w:bookmarkStart w:id="101" w:name="_Toc450550995"/>
+      <w:r>
+        <w:lastRenderedPageBreak/>
         <w:t>Zitierweise im Text</w:t>
       </w:r>
+      <w:bookmarkEnd w:id="99"/>
       <w:bookmarkEnd w:id="100"/>
       <w:bookmarkEnd w:id="101"/>
+      <w:r>
+        <w:fldChar w:fldCharType="begin"/>
+      </w:r>
+      <w:r>
+        <w:instrText xml:space="preserve"> XE "Zitierweise im Text" </w:instrText>
+      </w:r>
+      <w:r>
+        <w:fldChar w:fldCharType="end"/>
+      </w:r>
+    </w:p>
+    <w:p>
+      <w:r>
+        <w:t>Im APA-Stil folgt die Quellenangabe im Text nach dem direkten (Block-) Zitat oder der Paraphrase.</w:t>
+      </w:r>
+      <w:r>
+        <w:t xml:space="preserve"> Grundsätzlich sollte </w:t>
+      </w:r>
+      <w:r>
+        <w:t xml:space="preserve">die </w:t>
+      </w:r>
+      <w:r>
+        <w:t xml:space="preserve">Angabe sobald wie möglich nach der übernommenen Aussage stehen, das heißt </w:t>
+      </w:r>
+      <w:r>
+        <w:t>nicht erst nach einem ganzen Absatz.</w:t>
+      </w:r>
+      <w:r>
+        <w:t xml:space="preserve"> </w:t>
+      </w:r>
+      <w:r>
+        <w:t xml:space="preserve">Nachname, Erscheinungsjahr und Seitenangabe werden in runde Klammern gesetzt (Autor, Jahr, Seitenzahl). Der Zusatz von </w:t>
+      </w:r>
+      <w:r>
+        <w:t>„</w:t>
+      </w:r>
+      <w:r>
+        <w:t>Vgl.</w:t>
+      </w:r>
+      <w:r>
+        <w:t>“</w:t>
+      </w:r>
+      <w:r>
+        <w:t xml:space="preserve"> o.ä. ist bei indirekten Zitaten nicht nötig. Sind keine Seitenangaben verfügbar</w:t>
+      </w:r>
+      <w:r>
+        <w:t>,</w:t>
+      </w:r>
+      <w:r>
+        <w:t xml:space="preserve"> so </w:t>
+      </w:r>
+      <w:r>
+        <w:t>sollten</w:t>
+      </w:r>
+      <w:r>
+        <w:t xml:space="preserve"> Kapitelüberschriften</w:t>
+      </w:r>
+      <w:r>
+        <w:t xml:space="preserve"> oder Paragraphennummern verwendet werden. Wird ein Ansatz oder eine Methode aus einem Aufsatz als Ganzes referenziert müssen keine Seitenzahlen stehen (Mustermann, 2013). Besitzt die Quellenangabe zwei Autoren, so werden beide genannt (Mustermann &amp; Huber, 2013). Bei drei, vier oder fünf Autoren werden in der ersten Refer</w:t>
+      </w:r>
+      <w:r>
+        <w:t>e</w:t>
+      </w:r>
+      <w:r>
+        <w:t>nz alle genannt (Mustermann, Huber, Meier &amp; Schmid, 2013) und bei weiteren Referenzen nur der erste Autor genannt</w:t>
+      </w:r>
+      <w:r>
+        <w:t xml:space="preserve"> und die anderen mit et al. abgekürzt (Mustermann et al.). Die Autorennamen können auch in den Text integriert werden, dann wird nur die Jahreszahl in Klammern angeführt:</w:t>
+      </w:r>
+      <w:r>
+        <w:t xml:space="preserve"> Mustermann et </w:t>
+      </w:r>
+      <w:r>
+        <w:t>al</w:t>
+      </w:r>
+      <w:r>
+        <w:t>.</w:t>
+      </w:r>
+      <w:r>
+        <w:t xml:space="preserve"> (2007) ve</w:t>
+      </w:r>
+      <w:r>
+        <w:t xml:space="preserve">rgleichen in ihrer Untersuchung. Bei Wikipedia-Artikeln wird der Titel des Artikels oder die ersten 3-4 Wörter davon </w:t>
+      </w:r>
+      <w:r>
+        <w:t>in Anführungszeichen angeführt (vor dem letzten Anführungszeichen steht ein Komma („Titel des Artikels,“ Aufrufdatum).</w:t>
+      </w:r>
+    </w:p>
+    <w:p>
+      <w:pPr>
+        <w:pStyle w:val="Heading3"/>
+      </w:pPr>
+      <w:bookmarkStart w:id="102" w:name="_Toc361142773"/>
+      <w:bookmarkStart w:id="103" w:name="_Toc361143706"/>
+      <w:bookmarkStart w:id="104" w:name="_Toc450550996"/>
+      <w:r>
+        <w:t>Angaben im Literaturverzeichnis</w:t>
+      </w:r>
       <w:bookmarkEnd w:id="102"/>
-      <w:r>
-        <w:fldChar w:fldCharType="begin"/>
-      </w:r>
-      <w:r>
-        <w:instrText xml:space="preserve"> XE "Zitierweise im Text" </w:instrText>
-      </w:r>
-      <w:r>
-        <w:fldChar w:fldCharType="end"/>
-      </w:r>
-    </w:p>
-    <w:p>
-      <w:r>
-        <w:t>Im APA-Stil folgt die Quellenangabe im Text nach dem direkten (Block-) Zitat oder der Paraphrase.</w:t>
-      </w:r>
-      <w:r>
-        <w:t xml:space="preserve"> Grundsätzlich sollte </w:t>
-      </w:r>
-      <w:r>
-        <w:t xml:space="preserve">die </w:t>
-      </w:r>
-      <w:r>
-        <w:t xml:space="preserve">Angabe sobald wie möglich nach der übernommenen Aussage stehen, das heißt </w:t>
-      </w:r>
-      <w:r>
-        <w:t>nicht erst nach einem ganzen Absatz.</w:t>
-      </w:r>
-      <w:r>
-        <w:t xml:space="preserve"> </w:t>
-      </w:r>
-      <w:r>
-        <w:t xml:space="preserve">Nachname, Erscheinungsjahr und Seitenangabe werden in runde Klammern gesetzt (Autor, Jahr, Seitenzahl). Der Zusatz von </w:t>
-      </w:r>
-      <w:r>
-        <w:t>„</w:t>
-      </w:r>
-      <w:r>
-        <w:t>Vgl.</w:t>
-      </w:r>
-      <w:r>
-        <w:t>“</w:t>
-      </w:r>
-      <w:r>
-        <w:t xml:space="preserve"> o.ä. ist bei indirekten Zitaten nicht nötig. Sind keine Seitenangaben verfügbar</w:t>
-      </w:r>
-      <w:r>
-        <w:t>,</w:t>
-      </w:r>
-      <w:r>
-        <w:t xml:space="preserve"> so </w:t>
-      </w:r>
-      <w:r>
-        <w:t>sollten</w:t>
-      </w:r>
-      <w:r>
-        <w:t xml:space="preserve"> Kapitelüberschriften</w:t>
-      </w:r>
-      <w:r>
-        <w:t xml:space="preserve"> </w:t>
-      </w:r>
-      <w:r>
-        <w:lastRenderedPageBreak/>
-        <w:t>oder Paragraphennummern verwendet werden. Wird ein Ansatz oder eine Methode aus einem Aufsatz als Ganzes referenziert müssen keine Seitenzahlen stehen (Mustermann, 2013). Besitzt die Quellenangabe zwei Autoren, so werden beide genannt (Mustermann &amp; Huber, 2013). Bei drei, vier oder fünf Autoren werden in der ersten Refer</w:t>
-      </w:r>
-      <w:r>
-        <w:t>e</w:t>
-      </w:r>
-      <w:r>
-        <w:t>nz alle genannt (Mustermann, Huber, Meier &amp; Schmid, 2013) und bei weiteren Referenzen nur der erste Autor genannt</w:t>
-      </w:r>
-      <w:r>
-        <w:t xml:space="preserve"> und die anderen mit et al. abgekürzt (Mustermann et al.). Die Autorennamen können auch in den Text integriert werden, dann wird nur die Jahreszahl in Klammern angeführt:</w:t>
-      </w:r>
-      <w:r>
-        <w:t xml:space="preserve"> Mustermann et </w:t>
-      </w:r>
-      <w:r>
-        <w:t>al</w:t>
-      </w:r>
-      <w:r>
-        <w:t>.</w:t>
-      </w:r>
-      <w:r>
-        <w:t xml:space="preserve"> (2007) ve</w:t>
-      </w:r>
-      <w:r>
-        <w:t xml:space="preserve">rgleichen in ihrer Untersuchung. Bei Wikipedia-Artikeln wird der Titel des Artikels oder die ersten 3-4 Wörter davon </w:t>
-      </w:r>
-      <w:r>
-        <w:t>in Anführungszeichen angeführt (vor dem letzten Anführungszeichen steht ein Komma („Titel des Artikels,“ Aufrufdatum).</w:t>
-      </w:r>
-    </w:p>
-    <w:p>
-      <w:pPr>
-        <w:pStyle w:val="Heading3"/>
-      </w:pPr>
-      <w:bookmarkStart w:id="103" w:name="_Toc361142773"/>
-      <w:bookmarkStart w:id="104" w:name="_Toc361143706"/>
-      <w:bookmarkStart w:id="105" w:name="_Toc450550996"/>
-      <w:r>
-        <w:t>Angaben im Literaturverzeichnis</w:t>
-      </w:r>
       <w:bookmarkEnd w:id="103"/>
       <w:bookmarkEnd w:id="104"/>
-      <w:bookmarkEnd w:id="105"/>
     </w:p>
     <w:p>
       <w:r>
@@ -8748,6 +8706,7 @@
         <w:pStyle w:val="Zwischenberschriftnichtnummeriert"/>
       </w:pPr>
       <w:r>
+        <w:lastRenderedPageBreak/>
         <w:t>Herausgeberschrift</w:t>
       </w:r>
     </w:p>
@@ -8886,7 +8845,6 @@
         <w:pStyle w:val="Zwischenberschriftnichtnummeriert"/>
       </w:pPr>
       <w:r>
-        <w:lastRenderedPageBreak/>
         <w:t>Zeitschriftenartikel</w:t>
       </w:r>
     </w:p>
@@ -9048,7 +9006,83 @@
           <w:iCs/>
           <w:lang w:val="en-US"/>
         </w:rPr>
-        <w:t>Proceedings of the Fourth International Conference on Weblogs and S</w:t>
+        <w:t xml:space="preserve">Proceedings of the Fourth International Conference on Weblogs and Social Media </w:t>
+      </w:r>
+      <w:r>
+        <w:rPr>
+          <w:lang w:val="en-US"/>
+        </w:rPr>
+        <w:t xml:space="preserve">(S. 43-49). </w:t>
+      </w:r>
+      <w:r>
+        <w:t>Menlo Park: AAAI Press.</w:t>
+      </w:r>
+    </w:p>
+    <w:p>
+      <w:pPr>
+        <w:pStyle w:val="Zwischenberschriftnichtnummeriert"/>
+      </w:pPr>
+      <w:r>
+        <w:t>Elektronische Quellen</w:t>
+      </w:r>
+    </w:p>
+    <w:p>
+      <w:pPr>
+        <w:rPr>
+          <w:lang w:val="en-US"/>
+        </w:rPr>
+      </w:pPr>
+      <w:r>
+        <w:t xml:space="preserve">Autor, A. (Datum der Veröffentlichung). </w:t>
+      </w:r>
+      <w:r>
+        <w:rPr>
+          <w:i/>
+          <w:iCs/>
+        </w:rPr>
+        <w:t>Titel der Seite, des Dokuments</w:t>
+      </w:r>
+      <w:r>
+        <w:t xml:space="preserve">. </w:t>
+      </w:r>
+      <w:r>
+        <w:rPr>
+          <w:lang w:val="en-US"/>
+        </w:rPr>
+        <w:t>R</w:t>
+      </w:r>
+      <w:r>
+        <w:rPr>
+          <w:lang w:val="en-US"/>
+        </w:rPr>
+        <w:t>e</w:t>
+      </w:r>
+      <w:r>
+        <w:rPr>
+          <w:lang w:val="en-US"/>
+        </w:rPr>
+        <w:t xml:space="preserve">trieved from URL </w:t>
+      </w:r>
+    </w:p>
+    <w:p>
+      <w:pPr>
+        <w:rPr>
+          <w:lang w:val="en-US"/>
+        </w:rPr>
+      </w:pPr>
+      <w:proofErr w:type="spellStart"/>
+      <w:r>
+        <w:rPr>
+          <w:lang w:val="en-US"/>
+        </w:rPr>
+        <w:t>Shirky</w:t>
+      </w:r>
+      <w:proofErr w:type="spellEnd"/>
+      <w:r>
+        <w:rPr>
+          <w:lang w:val="en-US"/>
+        </w:rPr>
+        <w:t xml:space="preserve">, C. (2005). </w:t>
       </w:r>
       <w:r>
         <w:rPr>
@@ -9056,118 +9090,38 @@
           <w:iCs/>
           <w:lang w:val="en-US"/>
         </w:rPr>
-        <w:t>o</w:t>
-      </w:r>
+        <w:t xml:space="preserve">Ontology is </w:t>
+      </w:r>
+      <w:proofErr w:type="gramStart"/>
       <w:r>
         <w:rPr>
           <w:i/>
           <w:iCs/>
           <w:lang w:val="en-US"/>
         </w:rPr>
-        <w:t xml:space="preserve">cial Media </w:t>
-      </w:r>
-      <w:r>
-        <w:rPr>
-          <w:lang w:val="en-US"/>
-        </w:rPr>
-        <w:t xml:space="preserve">(S. 43-49). </w:t>
-      </w:r>
-      <w:r>
-        <w:t>Menlo Park: AAAI Press.</w:t>
-      </w:r>
-    </w:p>
-    <w:p>
-      <w:pPr>
-        <w:pStyle w:val="Zwischenberschriftnichtnummeriert"/>
-      </w:pPr>
-      <w:r>
-        <w:t>Elektronische Quellen</w:t>
-      </w:r>
-    </w:p>
-    <w:p>
-      <w:pPr>
-        <w:rPr>
-          <w:lang w:val="en-US"/>
-        </w:rPr>
-      </w:pPr>
-      <w:r>
-        <w:t xml:space="preserve">Autor, A. (Datum der Veröffentlichung). </w:t>
-      </w:r>
-      <w:r>
-        <w:rPr>
-          <w:i/>
-          <w:iCs/>
-        </w:rPr>
-        <w:t>Titel der Seite, des Dokuments</w:t>
-      </w:r>
-      <w:r>
-        <w:t xml:space="preserve">. </w:t>
-      </w:r>
-      <w:r>
-        <w:rPr>
-          <w:lang w:val="en-US"/>
-        </w:rPr>
-        <w:t xml:space="preserve">Retrieved from URL </w:t>
-      </w:r>
-    </w:p>
-    <w:p>
-      <w:pPr>
-        <w:rPr>
-          <w:lang w:val="en-US"/>
-        </w:rPr>
-      </w:pPr>
-      <w:proofErr w:type="spellStart"/>
-      <w:r>
-        <w:rPr>
-          <w:lang w:val="en-US"/>
-        </w:rPr>
-        <w:t>Shirky</w:t>
-      </w:r>
-      <w:proofErr w:type="spellEnd"/>
-      <w:r>
-        <w:rPr>
-          <w:lang w:val="en-US"/>
-        </w:rPr>
-        <w:t xml:space="preserve">, C. (2005). </w:t>
-      </w:r>
+        <w:t>Overrated</w:t>
+      </w:r>
+      <w:proofErr w:type="gramEnd"/>
       <w:r>
         <w:rPr>
           <w:i/>
           <w:iCs/>
           <w:lang w:val="en-US"/>
         </w:rPr>
-        <w:t xml:space="preserve">Ontology is </w:t>
-      </w:r>
-      <w:proofErr w:type="gramStart"/>
+        <w:t>: Categories, Links, and Tags</w:t>
+      </w:r>
+      <w:r>
+        <w:rPr>
+          <w:lang w:val="en-US"/>
+        </w:rPr>
+        <w:t>.</w:t>
+      </w:r>
       <w:r>
         <w:rPr>
           <w:i/>
           <w:iCs/>
           <w:lang w:val="en-US"/>
         </w:rPr>
-        <w:t>Overrated</w:t>
-      </w:r>
-      <w:proofErr w:type="gramEnd"/>
-      <w:r>
-        <w:rPr>
-          <w:i/>
-          <w:iCs/>
-          <w:lang w:val="en-US"/>
-        </w:rPr>
-        <w:t>: Categories, Links, and Tags</w:t>
-      </w:r>
-      <w:r>
-        <w:rPr>
-          <w:lang w:val="en-US"/>
-        </w:rPr>
-        <w:t>.</w:t>
-      </w:r>
-      <w:r>
-        <w:rPr>
-          <w:i/>
-          <w:iCs/>
-          <w:lang w:val="en-US"/>
-        </w:rPr>
         <w:t xml:space="preserve"> </w:t>
       </w:r>
       <w:r>
@@ -9197,6 +9151,7 @@
         <w:rPr>
           <w:lang w:val="en-US"/>
         </w:rPr>
+        <w:lastRenderedPageBreak/>
         <w:t>Wikipedia</w:t>
       </w:r>
       <w:r>
@@ -9232,149 +9187,148 @@
       <w:pPr>
         <w:pStyle w:val="Heading1"/>
       </w:pPr>
-      <w:bookmarkStart w:id="106" w:name="_Toc361142774"/>
-      <w:bookmarkStart w:id="107" w:name="_Toc361143707"/>
-      <w:bookmarkStart w:id="108" w:name="_Toc450550997"/>
+      <w:bookmarkStart w:id="105" w:name="_Toc361142774"/>
+      <w:bookmarkStart w:id="106" w:name="_Toc361143707"/>
+      <w:bookmarkStart w:id="107" w:name="_Toc450550997"/>
       <w:r>
         <w:t>Empfehlungen für empirische Arbeiten</w:t>
       </w:r>
+      <w:bookmarkEnd w:id="105"/>
       <w:bookmarkEnd w:id="106"/>
       <w:bookmarkEnd w:id="107"/>
+    </w:p>
+    <w:p>
+      <w:pPr>
+        <w:pStyle w:val="Heading2"/>
+      </w:pPr>
+      <w:bookmarkStart w:id="108" w:name="_Toc361142775"/>
+      <w:bookmarkStart w:id="109" w:name="_Toc361143708"/>
+      <w:bookmarkStart w:id="110" w:name="_Toc450550998"/>
+      <w:r>
+        <w:t>Handbücher</w:t>
+      </w:r>
       <w:bookmarkEnd w:id="108"/>
-    </w:p>
-    <w:p>
-      <w:pPr>
-        <w:pStyle w:val="Heading2"/>
-      </w:pPr>
-      <w:bookmarkStart w:id="109" w:name="_Toc361142775"/>
-      <w:bookmarkStart w:id="110" w:name="_Toc361143708"/>
-      <w:bookmarkStart w:id="111" w:name="_Toc450550998"/>
-      <w:r>
-        <w:t>Handbücher</w:t>
-      </w:r>
       <w:bookmarkEnd w:id="109"/>
       <w:bookmarkEnd w:id="110"/>
+    </w:p>
+    <w:p>
+      <w:r>
+        <w:t xml:space="preserve">Lazar, </w:t>
+      </w:r>
+      <w:r>
+        <w:t>Feng &amp; Hocheiser (2010)</w:t>
+      </w:r>
+      <w:r>
+        <w:t xml:space="preserve"> bieten einen Überblick über Forschungsmethoden im Bereich der HCI. Neb</w:t>
+      </w:r>
+      <w:r>
+        <w:t>en Grundlagen zu experimentellem</w:t>
+      </w:r>
+      <w:r>
+        <w:t xml:space="preserve"> Design werden Statistische Analyse, Umfragen, Tagebücher, Fallstudien,</w:t>
+      </w:r>
+      <w:r>
+        <w:t xml:space="preserve"> </w:t>
+      </w:r>
+      <w:r>
+        <w:t>Fokusgruppen etc. in einzelnen Kapitel</w:t>
+      </w:r>
+      <w:r>
+        <w:t>n</w:t>
+      </w:r>
+      <w:r>
+        <w:t xml:space="preserve"> vorgestellt.</w:t>
+      </w:r>
+    </w:p>
+    <w:p>
+      <w:pPr>
+        <w:pStyle w:val="Folgeabsatz"/>
+      </w:pPr>
+      <w:r>
+        <w:t xml:space="preserve">Das Handbuch von Sauro und </w:t>
+      </w:r>
+      <w:r>
+        <w:t xml:space="preserve"> Lewis (2012)</w:t>
+      </w:r>
+      <w:r>
+        <w:t xml:space="preserve"> </w:t>
+      </w:r>
+      <w:r>
+        <w:t>ist ein praktischer Ratgeber</w:t>
+      </w:r>
+      <w:r>
+        <w:t xml:space="preserve"> zum Einsatz statistischer Methoden im B</w:t>
+      </w:r>
+      <w:r>
+        <w:t>ereich des Usability-Testing. Er</w:t>
+      </w:r>
+      <w:r>
+        <w:t xml:space="preserve"> zeigt auf</w:t>
+      </w:r>
+      <w:r>
+        <w:t>,</w:t>
+      </w:r>
+      <w:r>
+        <w:t xml:space="preserve"> was in einem</w:t>
+      </w:r>
+      <w:r>
+        <w:t xml:space="preserve"> Usabilty-</w:t>
+      </w:r>
+      <w:r>
+        <w:t xml:space="preserve"> Test erhoben werden kann</w:t>
+      </w:r>
+      <w:r>
+        <w:t>,</w:t>
+      </w:r>
+      <w:r>
+        <w:t xml:space="preserve"> und welche Tests zur Auswertung herangezogen werden können. Auch </w:t>
+      </w:r>
+      <w:r>
+        <w:t>die Frage</w:t>
+      </w:r>
+      <w:r>
+        <w:t xml:space="preserve"> nach der </w:t>
+      </w:r>
+      <w:r>
+        <w:t>geeigneten St</w:t>
+      </w:r>
+      <w:r>
+        <w:t>ichprobengröße wird ausführlich</w:t>
+      </w:r>
+      <w:r>
+        <w:t xml:space="preserve"> unter Berücksichtigung des</w:t>
+      </w:r>
+      <w:r>
+        <w:t xml:space="preserve"> jeweiligen Untersuchungsziels beantwortet.</w:t>
+      </w:r>
+    </w:p>
+    <w:p>
+      <w:pPr>
+        <w:pStyle w:val="Folgeabsatz"/>
+      </w:pPr>
+      <w:r>
+        <w:t xml:space="preserve">Das Handbuch von </w:t>
+      </w:r>
+      <w:r>
+        <w:t xml:space="preserve">Rubin &amp; Chisnell (2008) </w:t>
+      </w:r>
+      <w:r>
+        <w:t>bietet eine Schritt-für-Schritt Anleitung für die Organisation, Durchführung und Dokumentation eines Usability-Tests.</w:t>
+      </w:r>
+    </w:p>
+    <w:p>
+      <w:pPr>
+        <w:pStyle w:val="Heading2"/>
+      </w:pPr>
+      <w:bookmarkStart w:id="111" w:name="_Toc361142776"/>
+      <w:bookmarkStart w:id="112" w:name="_Toc361143709"/>
+      <w:bookmarkStart w:id="113" w:name="_Toc450550999"/>
+      <w:r>
+        <w:t>Darstellung der Ergebnisse</w:t>
+      </w:r>
       <w:bookmarkEnd w:id="111"/>
-    </w:p>
-    <w:p>
-      <w:r>
-        <w:t xml:space="preserve">Lazar, </w:t>
-      </w:r>
-      <w:r>
-        <w:t>Feng &amp; Hocheiser (2010)</w:t>
-      </w:r>
-      <w:r>
-        <w:t xml:space="preserve"> bieten einen Überblick über Forschungsmethoden im Bereich der HCI. Neb</w:t>
-      </w:r>
-      <w:r>
-        <w:t>en Grundlagen zu experimentellem</w:t>
-      </w:r>
-      <w:r>
-        <w:t xml:space="preserve"> Design werden Statistische Analyse, Umfragen, Tagebücher, Fallstudien,</w:t>
-      </w:r>
-      <w:r>
-        <w:t xml:space="preserve"> </w:t>
-      </w:r>
-      <w:r>
-        <w:t>Fokusgruppen etc. in einzelnen Kapitel</w:t>
-      </w:r>
-      <w:r>
-        <w:t>n</w:t>
-      </w:r>
-      <w:r>
-        <w:t xml:space="preserve"> vorgestellt.</w:t>
-      </w:r>
-    </w:p>
-    <w:p>
-      <w:pPr>
-        <w:pStyle w:val="Folgeabsatz"/>
-      </w:pPr>
-      <w:r>
-        <w:t xml:space="preserve">Das Handbuch von Sauro und </w:t>
-      </w:r>
-      <w:r>
-        <w:t xml:space="preserve"> Lewis (2012)</w:t>
-      </w:r>
-      <w:r>
-        <w:t xml:space="preserve"> </w:t>
-      </w:r>
-      <w:r>
-        <w:t>ist ein praktischer Ratgeber</w:t>
-      </w:r>
-      <w:r>
-        <w:t xml:space="preserve"> zum Einsatz statistischer Methoden im B</w:t>
-      </w:r>
-      <w:r>
-        <w:t>ereich des Usability-Testing. Er</w:t>
-      </w:r>
-      <w:r>
-        <w:t xml:space="preserve"> zeigt auf</w:t>
-      </w:r>
-      <w:r>
-        <w:t>,</w:t>
-      </w:r>
-      <w:r>
-        <w:t xml:space="preserve"> was in einem</w:t>
-      </w:r>
-      <w:r>
-        <w:t xml:space="preserve"> Usabilty-</w:t>
-      </w:r>
-      <w:r>
-        <w:t xml:space="preserve"> Test erhoben werden kann</w:t>
-      </w:r>
-      <w:r>
-        <w:t>,</w:t>
-      </w:r>
-      <w:r>
-        <w:t xml:space="preserve"> und welche Tests zur Auswertung herangezogen werden können. Auch </w:t>
-      </w:r>
-      <w:r>
-        <w:t>die Frage</w:t>
-      </w:r>
-      <w:r>
-        <w:t xml:space="preserve"> nach der </w:t>
-      </w:r>
-      <w:r>
-        <w:t>geeigneten St</w:t>
-      </w:r>
-      <w:r>
-        <w:t>ichprobengröße wird ausführlich</w:t>
-      </w:r>
-      <w:r>
-        <w:t xml:space="preserve"> unter Berücksichtigung des</w:t>
-      </w:r>
-      <w:r>
-        <w:t xml:space="preserve"> jeweiligen Untersuchungsziels beantwortet.</w:t>
-      </w:r>
-    </w:p>
-    <w:p>
-      <w:pPr>
-        <w:pStyle w:val="Folgeabsatz"/>
-      </w:pPr>
-      <w:r>
-        <w:lastRenderedPageBreak/>
-        <w:t xml:space="preserve">Das Handbuch von </w:t>
-      </w:r>
-      <w:r>
-        <w:t xml:space="preserve">Rubin &amp; Chisnell (2008) </w:t>
-      </w:r>
-      <w:r>
-        <w:t>bietet eine Schritt-für-Schritt Anleitung für die Organisation, Durchführung und Dokumentation eines Usability-Tests.</w:t>
-      </w:r>
-    </w:p>
-    <w:p>
-      <w:pPr>
-        <w:pStyle w:val="Heading2"/>
-      </w:pPr>
-      <w:bookmarkStart w:id="112" w:name="_Toc361142776"/>
-      <w:bookmarkStart w:id="113" w:name="_Toc361143709"/>
-      <w:bookmarkStart w:id="114" w:name="_Toc450550999"/>
-      <w:r>
-        <w:t>Darstellung der Ergebnisse</w:t>
-      </w:r>
       <w:bookmarkEnd w:id="112"/>
       <w:bookmarkEnd w:id="113"/>
-      <w:bookmarkEnd w:id="114"/>
     </w:p>
     <w:p>
       <w:r>
@@ -9470,15 +9424,15 @@
       <w:pPr>
         <w:pStyle w:val="Heading1"/>
       </w:pPr>
-      <w:bookmarkStart w:id="115" w:name="_Toc361142777"/>
-      <w:bookmarkStart w:id="116" w:name="_Toc361143710"/>
-      <w:bookmarkStart w:id="117" w:name="_Toc450551000"/>
+      <w:bookmarkStart w:id="114" w:name="_Toc361142777"/>
+      <w:bookmarkStart w:id="115" w:name="_Toc361143710"/>
+      <w:bookmarkStart w:id="116" w:name="_Toc450551000"/>
       <w:r>
         <w:t>Zusammenfassung</w:t>
       </w:r>
+      <w:bookmarkEnd w:id="114"/>
       <w:bookmarkEnd w:id="115"/>
       <w:bookmarkEnd w:id="116"/>
-      <w:bookmarkEnd w:id="117"/>
     </w:p>
     <w:p>
       <w:r>
@@ -9577,9 +9531,9 @@
           <w:lang w:val="en-US"/>
         </w:rPr>
       </w:pPr>
-      <w:bookmarkStart w:id="118" w:name="_Toc361142778"/>
-      <w:bookmarkStart w:id="119" w:name="_Toc361143711"/>
-      <w:bookmarkStart w:id="120" w:name="_Toc450551001"/>
+      <w:bookmarkStart w:id="117" w:name="_Toc361142778"/>
+      <w:bookmarkStart w:id="118" w:name="_Toc361143711"/>
+      <w:bookmarkStart w:id="119" w:name="_Toc450551001"/>
       <w:proofErr w:type="spellStart"/>
       <w:r>
         <w:rPr>
@@ -9588,9 +9542,9 @@
         <w:lastRenderedPageBreak/>
         <w:t>Literaturverzeichnis</w:t>
       </w:r>
+      <w:bookmarkEnd w:id="117"/>
       <w:bookmarkEnd w:id="118"/>
       <w:bookmarkEnd w:id="119"/>
-      <w:bookmarkEnd w:id="120"/>
       <w:proofErr w:type="spellEnd"/>
     </w:p>
     <w:p>
@@ -10255,9 +10209,9 @@
         <w:pStyle w:val="TOCHeading"/>
         <w:outlineLvl w:val="0"/>
       </w:pPr>
-      <w:bookmarkStart w:id="121" w:name="_Toc361142779"/>
-      <w:bookmarkStart w:id="122" w:name="_Toc361143712"/>
-      <w:bookmarkStart w:id="123" w:name="_Toc450551002"/>
+      <w:bookmarkStart w:id="120" w:name="_Toc361142779"/>
+      <w:bookmarkStart w:id="121" w:name="_Toc361143712"/>
+      <w:bookmarkStart w:id="122" w:name="_Toc450551002"/>
       <w:r>
         <w:lastRenderedPageBreak/>
         <w:t>Anhang A</w:t>
@@ -10268,9 +10222,9 @@
       <w:r>
         <w:t xml:space="preserve"> Bausteine wissenschaftlicher Arbeiten</w:t>
       </w:r>
+      <w:bookmarkEnd w:id="120"/>
       <w:bookmarkEnd w:id="121"/>
       <w:bookmarkEnd w:id="122"/>
-      <w:bookmarkEnd w:id="123"/>
       <w:r>
         <w:fldChar w:fldCharType="begin"/>
       </w:r>
@@ -10298,26 +10252,26 @@
           <w:lang w:eastAsia="en-US"/>
         </w:rPr>
       </w:pPr>
-      <w:bookmarkStart w:id="124" w:name="_Toc354659193"/>
-      <w:bookmarkStart w:id="125" w:name="_Toc354660372"/>
-      <w:bookmarkStart w:id="126" w:name="_Toc354660422"/>
-      <w:bookmarkStart w:id="127" w:name="_Toc354660483"/>
-      <w:bookmarkStart w:id="128" w:name="_Toc361142780"/>
-      <w:bookmarkStart w:id="129" w:name="_Toc361143713"/>
-      <w:bookmarkStart w:id="130" w:name="_Toc450551003"/>
+      <w:bookmarkStart w:id="123" w:name="_Toc354659193"/>
+      <w:bookmarkStart w:id="124" w:name="_Toc354660372"/>
+      <w:bookmarkStart w:id="125" w:name="_Toc354660422"/>
+      <w:bookmarkStart w:id="126" w:name="_Toc354660483"/>
+      <w:bookmarkStart w:id="127" w:name="_Toc361142780"/>
+      <w:bookmarkStart w:id="128" w:name="_Toc361143713"/>
+      <w:bookmarkStart w:id="129" w:name="_Toc450551003"/>
       <w:r>
         <w:rPr>
           <w:lang w:eastAsia="en-US"/>
         </w:rPr>
         <w:t>A1 Theoretische Arbeit</w:t>
       </w:r>
+      <w:bookmarkEnd w:id="123"/>
       <w:bookmarkEnd w:id="124"/>
       <w:bookmarkEnd w:id="125"/>
       <w:bookmarkEnd w:id="126"/>
       <w:bookmarkEnd w:id="127"/>
       <w:bookmarkEnd w:id="128"/>
       <w:bookmarkEnd w:id="129"/>
-      <w:bookmarkEnd w:id="130"/>
     </w:p>
     <w:p>
       <w:pPr>
@@ -10430,26 +10384,26 @@
           <w:lang w:eastAsia="en-US"/>
         </w:rPr>
       </w:pPr>
-      <w:bookmarkStart w:id="131" w:name="_Toc354659194"/>
-      <w:bookmarkStart w:id="132" w:name="_Toc354660373"/>
-      <w:bookmarkStart w:id="133" w:name="_Toc354660423"/>
-      <w:bookmarkStart w:id="134" w:name="_Toc354660484"/>
-      <w:bookmarkStart w:id="135" w:name="_Toc361142781"/>
-      <w:bookmarkStart w:id="136" w:name="_Toc361143714"/>
-      <w:bookmarkStart w:id="137" w:name="_Toc450551004"/>
+      <w:bookmarkStart w:id="130" w:name="_Toc354659194"/>
+      <w:bookmarkStart w:id="131" w:name="_Toc354660373"/>
+      <w:bookmarkStart w:id="132" w:name="_Toc354660423"/>
+      <w:bookmarkStart w:id="133" w:name="_Toc354660484"/>
+      <w:bookmarkStart w:id="134" w:name="_Toc361142781"/>
+      <w:bookmarkStart w:id="135" w:name="_Toc361143714"/>
+      <w:bookmarkStart w:id="136" w:name="_Toc450551004"/>
       <w:r>
         <w:rPr>
           <w:lang w:eastAsia="en-US"/>
         </w:rPr>
         <w:t>A2 Konstruktive Arbeit</w:t>
       </w:r>
+      <w:bookmarkEnd w:id="130"/>
       <w:bookmarkEnd w:id="131"/>
       <w:bookmarkEnd w:id="132"/>
       <w:bookmarkEnd w:id="133"/>
       <w:bookmarkEnd w:id="134"/>
       <w:bookmarkEnd w:id="135"/>
       <w:bookmarkEnd w:id="136"/>
-      <w:bookmarkEnd w:id="137"/>
     </w:p>
     <w:p>
       <w:pPr>
@@ -10619,26 +10573,26 @@
         </w:numPr>
         <w:ind w:left="576" w:hanging="576"/>
       </w:pPr>
-      <w:bookmarkStart w:id="138" w:name="_Toc354659195"/>
-      <w:bookmarkStart w:id="139" w:name="_Toc354660374"/>
-      <w:bookmarkStart w:id="140" w:name="_Toc354660424"/>
-      <w:bookmarkStart w:id="141" w:name="_Toc354660485"/>
-      <w:bookmarkStart w:id="142" w:name="_Toc361142782"/>
-      <w:bookmarkStart w:id="143" w:name="_Toc361143715"/>
-      <w:bookmarkStart w:id="144" w:name="_Toc450551005"/>
+      <w:bookmarkStart w:id="137" w:name="_Toc354659195"/>
+      <w:bookmarkStart w:id="138" w:name="_Toc354660374"/>
+      <w:bookmarkStart w:id="139" w:name="_Toc354660424"/>
+      <w:bookmarkStart w:id="140" w:name="_Toc354660485"/>
+      <w:bookmarkStart w:id="141" w:name="_Toc361142782"/>
+      <w:bookmarkStart w:id="142" w:name="_Toc361143715"/>
+      <w:bookmarkStart w:id="143" w:name="_Toc450551005"/>
       <w:r>
         <w:t>A3 Empirische A</w:t>
       </w:r>
       <w:r>
         <w:t>rbeit</w:t>
       </w:r>
+      <w:bookmarkEnd w:id="137"/>
       <w:bookmarkEnd w:id="138"/>
       <w:bookmarkEnd w:id="139"/>
       <w:bookmarkEnd w:id="140"/>
       <w:bookmarkEnd w:id="141"/>
       <w:bookmarkEnd w:id="142"/>
       <w:bookmarkEnd w:id="143"/>
-      <w:bookmarkEnd w:id="144"/>
     </w:p>
     <w:p>
       <w:pPr>
@@ -10703,6 +10657,7 @@
         </w:numPr>
       </w:pPr>
       <w:r>
+        <w:lastRenderedPageBreak/>
         <w:t xml:space="preserve">Untersuchungsmethodik </w:t>
       </w:r>
     </w:p>
@@ -10757,7 +10712,6 @@
         </w:numPr>
       </w:pPr>
       <w:r>
-        <w:lastRenderedPageBreak/>
         <w:t>Zusammenfassung (Was wurde erreicht, Rückbezug zu Zielen, Hypothesen, Nutzen, Erkenntnisse für weitere Untersuchungen)</w:t>
       </w:r>
     </w:p>
@@ -10809,7 +10763,7 @@
         <w:pStyle w:val="TOCHeading"/>
         <w:outlineLvl w:val="0"/>
       </w:pPr>
-      <w:bookmarkStart w:id="145" w:name="_Toc450551006"/>
+      <w:bookmarkStart w:id="144" w:name="_Toc450551006"/>
       <w:r>
         <w:lastRenderedPageBreak/>
         <w:t xml:space="preserve">Erklärung zur </w:t>
@@ -10817,7 +10771,7 @@
       <w:r>
         <w:t>Urheberschaft</w:t>
       </w:r>
-      <w:bookmarkEnd w:id="145"/>
+      <w:bookmarkEnd w:id="144"/>
     </w:p>
     <w:p>
       <w:pPr>
@@ -11061,7 +11015,13 @@
       </w:r>
       <w:r>
         <w:lastRenderedPageBreak/>
-        <w:t>Erklärung zur Lizenzierung dieser Arbeit</w:t>
+        <w:t>Erklärung zur Lizenzierung</w:t>
+      </w:r>
+      <w:r>
+        <w:t xml:space="preserve"> und Publikation</w:t>
+      </w:r>
+      <w:r>
+        <w:t xml:space="preserve"> dieser Arbeit</w:t>
       </w:r>
     </w:p>
     <w:p>
@@ -11095,30 +11055,26 @@
         </w:rPr>
         <w:t>uns weitere Rechte einzuräumen, bzw. idealerweise Ihre Arbeit unter eine freie Lizenz zu stellen.</w:t>
       </w:r>
-    </w:p>
-    <w:p>
-      <w:pPr>
-        <w:pStyle w:val="Folgeabsatz"/>
-        <w:ind w:firstLine="0"/>
+      <w:r>
         <w:rPr>
           <w:lang w:eastAsia="en-US"/>
         </w:rPr>
-      </w:pPr>
-      <w:r>
+        <w:t xml:space="preserve"> </w:t>
+      </w:r>
+    </w:p>
+    <w:p>
+      <w:pPr>
+        <w:spacing w:after="200" w:line="276" w:lineRule="auto"/>
         <w:rPr>
           <w:lang w:eastAsia="en-US"/>
         </w:rPr>
+      </w:pPr>
+      <w:r>
+        <w:rPr>
+          <w:lang w:eastAsia="en-US"/>
+        </w:rPr>
         <w:t>Die in unseren Augen praktikabelsten Lösungen sind vorselektiert.</w:t>
       </w:r>
-    </w:p>
-    <w:p>
-      <w:pPr>
-        <w:pStyle w:val="Folgeabsatz"/>
-        <w:ind w:firstLine="0"/>
-        <w:rPr>
-          <w:lang w:eastAsia="en-US"/>
-        </w:rPr>
-      </w:pPr>
     </w:p>
     <w:p>
       <w:pPr>
@@ -11452,31 +11408,7 @@
         <w:rPr>
           <w:lang w:eastAsia="en-US"/>
         </w:rPr>
-        <w:t xml:space="preserve">(An </w:t>
-      </w:r>
-      <w:r>
-        <w:rPr>
-          <w:lang w:eastAsia="en-US"/>
-        </w:rPr>
-        <w:t>Zitate</w:t>
-      </w:r>
-      <w:r>
-        <w:rPr>
-          <w:lang w:eastAsia="en-US"/>
-        </w:rPr>
-        <w:t>n</w:t>
-      </w:r>
-      <w:r>
-        <w:rPr>
-          <w:lang w:eastAsia="en-US"/>
-        </w:rPr>
-        <w:t xml:space="preserve"> und </w:t>
-      </w:r>
-      <w:r>
-        <w:rPr>
-          <w:lang w:eastAsia="en-US"/>
-        </w:rPr>
-        <w:t>Abbildungen aus fremden Quellen werden keine weiteren Rechte eingeräumt.)</w:t>
+        <w:t>(An Zitaten und Abbildungen aus fremden Quellen werden keine weiteren Rechte eingeräumt.)</w:t>
       </w:r>
     </w:p>
     <w:p>
@@ -11500,13 +11432,7 @@
         <w:rPr>
           <w:lang w:eastAsia="en-US"/>
         </w:rPr>
-        <w:t>Außerdem</w:t>
-      </w:r>
-      <w:r>
-        <w:rPr>
-          <w:lang w:eastAsia="en-US"/>
-        </w:rPr>
-        <w:t xml:space="preserve"> gestatte ich </w:t>
+        <w:t xml:space="preserve">Außerdem gestatte ich </w:t>
       </w:r>
       <w:r>
         <w:rPr>
@@ -11519,13 +11445,7 @@
         <w:rPr>
           <w:lang w:eastAsia="en-US"/>
         </w:rPr>
-        <w:t xml:space="preserve"> die Verwendung de</w:t>
-      </w:r>
-      <w:r>
-        <w:rPr>
-          <w:lang w:eastAsia="en-US"/>
-        </w:rPr>
-        <w:t xml:space="preserve">s im Rahmen dieser Arbeit erstellen </w:t>
+        <w:t xml:space="preserve"> die Verwendung des im Rahmen dieser Arbeit erstellen </w:t>
       </w:r>
       <w:r>
         <w:rPr>
@@ -11538,13 +11458,7 @@
         <w:rPr>
           <w:lang w:eastAsia="en-US"/>
         </w:rPr>
-        <w:t xml:space="preserve"> unter folgender Lizenz</w:t>
-      </w:r>
-      <w:r>
-        <w:rPr>
-          <w:lang w:eastAsia="en-US"/>
-        </w:rPr>
-        <w:t>:</w:t>
+        <w:t xml:space="preserve"> unter folgender Lizenz:</w:t>
       </w:r>
     </w:p>
     <w:p>
@@ -11658,13 +11572,7 @@
         <w:rPr>
           <w:lang w:eastAsia="en-US"/>
         </w:rPr>
-        <w:t xml:space="preserve"> </w:t>
-      </w:r>
-      <w:r>
-        <w:rPr>
-          <w:lang w:eastAsia="en-US"/>
-        </w:rPr>
-        <w:t>Unter der MIT-Lizenz (Namensnennung)</w:t>
+        <w:t xml:space="preserve"> Unter der MIT-Lizenz</w:t>
       </w:r>
     </w:p>
     <w:p>
@@ -11702,19 +11610,7 @@
         <w:rPr>
           <w:lang w:eastAsia="en-US"/>
         </w:rPr>
-        <w:t xml:space="preserve"> Unter der </w:t>
-      </w:r>
-      <w:r>
-        <w:rPr>
-          <w:lang w:eastAsia="en-US"/>
-        </w:rPr>
-        <w:t>GPLv2</w:t>
-      </w:r>
-      <w:r>
-        <w:rPr>
-          <w:lang w:eastAsia="en-US"/>
-        </w:rPr>
-        <w:t xml:space="preserve">-Lizenz </w:t>
+        <w:t xml:space="preserve"> Unter der GPLv2-Lizenz </w:t>
       </w:r>
     </w:p>
     <w:p>
@@ -11752,20 +11648,24 @@
         <w:rPr>
           <w:lang w:eastAsia="en-US"/>
         </w:rPr>
-        <w:t xml:space="preserve"> Unter der </w:t>
+        <w:t xml:space="preserve"> Unter der GPLv3-Lizenz </w:t>
       </w:r>
       <w:r>
         <w:rPr>
           <w:lang w:eastAsia="en-US"/>
         </w:rPr>
-        <w:t>GPLv3</w:t>
-      </w:r>
-      <w:r>
+        <w:t>(oder neuere Versionen)</w:t>
+      </w:r>
+    </w:p>
+    <w:p>
+      <w:pPr>
+        <w:pStyle w:val="Folgeabsatz"/>
+        <w:spacing w:line="240" w:lineRule="auto"/>
+        <w:ind w:left="420" w:firstLine="0"/>
         <w:rPr>
           <w:lang w:eastAsia="en-US"/>
         </w:rPr>
-        <w:t xml:space="preserve">-Lizenz </w:t>
-      </w:r>
+      </w:pPr>
     </w:p>
     <w:p>
       <w:pPr>
@@ -11775,6 +11675,306 @@
           <w:lang w:eastAsia="en-US"/>
         </w:rPr>
       </w:pPr>
+    </w:p>
+    <w:p>
+      <w:pPr>
+        <w:pStyle w:val="Folgeabsatz"/>
+        <w:ind w:firstLine="0"/>
+        <w:rPr>
+          <w:lang w:eastAsia="en-US"/>
+        </w:rPr>
+      </w:pPr>
+      <w:r>
+        <w:rPr>
+          <w:lang w:eastAsia="en-US"/>
+        </w:rPr>
+        <w:lastRenderedPageBreak/>
+        <w:t>Ich willige ein</w:t>
+      </w:r>
+      <w:r>
+        <w:rPr>
+          <w:lang w:eastAsia="en-US"/>
+        </w:rPr>
+        <w:t xml:space="preserve"> </w:t>
+      </w:r>
+      <w:r>
+        <w:rPr>
+          <w:highlight w:val="yellow"/>
+          <w:lang w:eastAsia="en-US"/>
+        </w:rPr>
+        <w:t>(wir willigen ein)</w:t>
+      </w:r>
+      <w:r>
+        <w:rPr>
+          <w:lang w:eastAsia="en-US"/>
+        </w:rPr>
+        <w:t>, dass der Lehrstuhl  für Medieninformatik diese Arbeit</w:t>
+      </w:r>
+      <w:r>
+        <w:rPr>
+          <w:lang w:eastAsia="en-US"/>
+        </w:rPr>
+        <w:t xml:space="preserve"> – bei Eignung -</w:t>
+      </w:r>
+      <w:r>
+        <w:rPr>
+          <w:lang w:eastAsia="en-US"/>
+        </w:rPr>
+        <w:t xml:space="preserve"> </w:t>
+      </w:r>
+      <w:bookmarkStart w:id="145" w:name="_GoBack"/>
+      <w:bookmarkEnd w:id="145"/>
+      <w:r>
+        <w:rPr>
+          <w:lang w:eastAsia="en-US"/>
+        </w:rPr>
+        <w:t>auf dem Publikationsserver der Universität Regensburg veröffentlichen lässt.</w:t>
+      </w:r>
+    </w:p>
+    <w:p>
+      <w:pPr>
+        <w:pStyle w:val="Folgeabsatz"/>
+        <w:ind w:firstLine="0"/>
+        <w:rPr>
+          <w:lang w:eastAsia="en-US"/>
+        </w:rPr>
+      </w:pPr>
+      <w:r>
+        <w:rPr>
+          <w:lang w:eastAsia="en-US"/>
+        </w:rPr>
+        <w:t xml:space="preserve">Ich übertrage </w:t>
+      </w:r>
+      <w:r>
+        <w:rPr>
+          <w:highlight w:val="yellow"/>
+          <w:lang w:eastAsia="en-US"/>
+        </w:rPr>
+        <w:t>(wir übertragen)</w:t>
+      </w:r>
+      <w:r>
+        <w:rPr>
+          <w:lang w:eastAsia="en-US"/>
+        </w:rPr>
+        <w:t xml:space="preserve"> </w:t>
+      </w:r>
+      <w:r>
+        <w:rPr>
+          <w:lang w:eastAsia="en-US"/>
+        </w:rPr>
+        <w:t>der Universität Regensburg das Recht, die Arbeit elektronisch zu speichern und in Datennetzen öffentlich zugänglich zu machen. Ich übertrage</w:t>
+      </w:r>
+      <w:r>
+        <w:rPr>
+          <w:lang w:eastAsia="en-US"/>
+        </w:rPr>
+        <w:t xml:space="preserve"> </w:t>
+      </w:r>
+      <w:r>
+        <w:rPr>
+          <w:highlight w:val="yellow"/>
+          <w:lang w:eastAsia="en-US"/>
+        </w:rPr>
+        <w:t>(wir übertragen)</w:t>
+      </w:r>
+      <w:r>
+        <w:rPr>
+          <w:lang w:eastAsia="en-US"/>
+        </w:rPr>
+        <w:t xml:space="preserve"> der Universität Regensburg ferner das Recht zur Konvertierung zum Zwecke der Langzeitarchivierung unter Beachtung der Bewahrung des Inhalts (die Originalarchivierung bleibt erhalten). </w:t>
+      </w:r>
+      <w:r>
+        <w:rPr>
+          <w:lang w:eastAsia="en-US"/>
+        </w:rPr>
+        <w:br/>
+      </w:r>
+      <w:r>
+        <w:rPr>
+          <w:lang w:eastAsia="en-US"/>
+        </w:rPr>
+        <w:t xml:space="preserve">Ich erkläre </w:t>
+      </w:r>
+      <w:r>
+        <w:rPr>
+          <w:highlight w:val="yellow"/>
+          <w:lang w:eastAsia="en-US"/>
+        </w:rPr>
+        <w:t xml:space="preserve">(wir </w:t>
+      </w:r>
+      <w:r>
+        <w:rPr>
+          <w:highlight w:val="yellow"/>
+          <w:lang w:eastAsia="en-US"/>
+        </w:rPr>
+        <w:t>erklären</w:t>
+      </w:r>
+      <w:r>
+        <w:rPr>
+          <w:highlight w:val="yellow"/>
+          <w:lang w:eastAsia="en-US"/>
+        </w:rPr>
+        <w:t>)</w:t>
+      </w:r>
+      <w:r>
+        <w:rPr>
+          <w:lang w:eastAsia="en-US"/>
+        </w:rPr>
+        <w:t xml:space="preserve"> </w:t>
+      </w:r>
+      <w:r>
+        <w:rPr>
+          <w:lang w:eastAsia="en-US"/>
+        </w:rPr>
+        <w:t>außerdem, dass von mir</w:t>
+      </w:r>
+      <w:r>
+        <w:rPr>
+          <w:lang w:eastAsia="en-US"/>
+        </w:rPr>
+        <w:t xml:space="preserve"> </w:t>
+      </w:r>
+      <w:r>
+        <w:rPr>
+          <w:highlight w:val="yellow"/>
+          <w:lang w:eastAsia="en-US"/>
+        </w:rPr>
+        <w:t>(</w:t>
+      </w:r>
+      <w:r>
+        <w:rPr>
+          <w:highlight w:val="yellow"/>
+          <w:lang w:eastAsia="en-US"/>
+        </w:rPr>
+        <w:t>uns</w:t>
+      </w:r>
+      <w:r>
+        <w:rPr>
+          <w:highlight w:val="yellow"/>
+          <w:lang w:eastAsia="en-US"/>
+        </w:rPr>
+        <w:t>)</w:t>
+      </w:r>
+      <w:r>
+        <w:rPr>
+          <w:lang w:eastAsia="en-US"/>
+        </w:rPr>
+        <w:t xml:space="preserve"> die urheber- und lizenzrechtliche Seite (Copyright) geklärt wurde und Rechte Dritter der Publikation nicht entgegenstehen.</w:t>
+      </w:r>
+    </w:p>
+    <w:p>
+      <w:pPr>
+        <w:pStyle w:val="Folgeabsatz"/>
+        <w:spacing w:line="240" w:lineRule="auto"/>
+        <w:ind w:left="420" w:firstLine="0"/>
+        <w:rPr>
+          <w:lang w:eastAsia="en-US"/>
+        </w:rPr>
+      </w:pPr>
+      <w:sdt>
+        <w:sdtPr>
+          <w:rPr>
+            <w:lang w:eastAsia="en-US"/>
+          </w:rPr>
+          <w:id w:val="886847036"/>
+          <w14:checkbox>
+            <w14:checked w14:val="1"/>
+            <w14:checkedState w14:val="2612" w14:font="Meiryo"/>
+            <w14:uncheckedState w14:val="2610" w14:font="Meiryo"/>
+          </w14:checkbox>
+        </w:sdtPr>
+        <w:sdtContent>
+          <w:r>
+            <w:rPr>
+              <w:rFonts w:ascii="Meiryo" w:eastAsia="Meiryo" w:hAnsi="Meiryo" w:cs="Meiryo" w:hint="eastAsia"/>
+              <w:lang w:eastAsia="en-US"/>
+            </w:rPr>
+            <w:t>☒</w:t>
+          </w:r>
+        </w:sdtContent>
+      </w:sdt>
+      <w:r>
+        <w:rPr>
+          <w:lang w:eastAsia="en-US"/>
+        </w:rPr>
+        <w:t xml:space="preserve"> Ja, für die komplette Arbeit inklusive Anhang</w:t>
+      </w:r>
+    </w:p>
+    <w:p>
+      <w:pPr>
+        <w:pStyle w:val="Folgeabsatz"/>
+        <w:spacing w:line="240" w:lineRule="auto"/>
+        <w:ind w:left="420" w:firstLine="0"/>
+        <w:rPr>
+          <w:lang w:eastAsia="en-US"/>
+        </w:rPr>
+      </w:pPr>
+      <w:sdt>
+        <w:sdtPr>
+          <w:rPr>
+            <w:lang w:eastAsia="en-US"/>
+          </w:rPr>
+          <w:id w:val="-30886792"/>
+          <w14:checkbox>
+            <w14:checked w14:val="0"/>
+            <w14:checkedState w14:val="2612" w14:font="Meiryo"/>
+            <w14:uncheckedState w14:val="2610" w14:font="Meiryo"/>
+          </w14:checkbox>
+        </w:sdtPr>
+        <w:sdtContent>
+          <w:r>
+            <w:rPr>
+              <w:rFonts w:ascii="MS Gothic" w:eastAsia="MS Gothic" w:hint="eastAsia"/>
+              <w:lang w:eastAsia="en-US"/>
+            </w:rPr>
+            <w:t>☐</w:t>
+          </w:r>
+        </w:sdtContent>
+      </w:sdt>
+      <w:r>
+        <w:rPr>
+          <w:lang w:eastAsia="en-US"/>
+        </w:rPr>
+        <w:t xml:space="preserve"> Ja, für eine um vertrauliche Informationen gekürzte Variante (auf CD beigefügt)</w:t>
+      </w:r>
+    </w:p>
+    <w:p>
+      <w:pPr>
+        <w:pStyle w:val="Folgeabsatz"/>
+        <w:spacing w:line="240" w:lineRule="auto"/>
+        <w:ind w:left="420" w:firstLine="0"/>
+        <w:rPr>
+          <w:lang w:eastAsia="en-US"/>
+        </w:rPr>
+      </w:pPr>
+      <w:sdt>
+        <w:sdtPr>
+          <w:rPr>
+            <w:lang w:eastAsia="en-US"/>
+          </w:rPr>
+          <w:id w:val="-755981626"/>
+          <w14:checkbox>
+            <w14:checked w14:val="0"/>
+            <w14:checkedState w14:val="2612" w14:font="Meiryo"/>
+            <w14:uncheckedState w14:val="2610" w14:font="Meiryo"/>
+          </w14:checkbox>
+        </w:sdtPr>
+        <w:sdtContent>
+          <w:r>
+            <w:rPr>
+              <w:rFonts w:ascii="Meiryo" w:eastAsia="Meiryo" w:hAnsi="Meiryo" w:cs="Meiryo" w:hint="eastAsia"/>
+              <w:lang w:eastAsia="en-US"/>
+            </w:rPr>
+            <w:t>☐</w:t>
+          </w:r>
+        </w:sdtContent>
+      </w:sdt>
+      <w:r>
+        <w:rPr>
+          <w:lang w:eastAsia="en-US"/>
+        </w:rPr>
+        <w:t xml:space="preserve"> Nein</w:t>
+      </w:r>
     </w:p>
     <w:p>
       <w:pPr>
@@ -12850,19 +13050,7 @@
               <w:rPr>
                 <w:lang w:val="en-US"/>
               </w:rPr>
-              <w:t>Prot</w:t>
-            </w:r>
-            <w:r>
-              <w:rPr>
-                <w:lang w:val="en-US"/>
-              </w:rPr>
-              <w:t>o</w:t>
-            </w:r>
-            <w:r>
-              <w:rPr>
-                <w:lang w:val="en-US"/>
-              </w:rPr>
-              <w:t>typen</w:t>
+              <w:t>Prototypen</w:t>
             </w:r>
             <w:proofErr w:type="spellEnd"/>
           </w:p>
@@ -13286,19 +13474,7 @@
               <w:rPr>
                 <w:lang w:val="en-US"/>
               </w:rPr>
-              <w:t>übe</w:t>
-            </w:r>
-            <w:r>
-              <w:rPr>
-                <w:lang w:val="en-US"/>
-              </w:rPr>
-              <w:t>r</w:t>
-            </w:r>
-            <w:r>
-              <w:rPr>
-                <w:lang w:val="en-US"/>
-              </w:rPr>
-              <w:t>nommenen</w:t>
+              <w:t>übernommenen</w:t>
             </w:r>
             <w:proofErr w:type="spellEnd"/>
             <w:r>
@@ -13694,7 +13870,7 @@
 
 <file path=word/comments.xml><?xml version="1.0" encoding="utf-8"?>
 <w:comments xmlns:wpc="http://schemas.microsoft.com/office/word/2010/wordprocessingCanvas" xmlns:mc="http://schemas.openxmlformats.org/markup-compatibility/2006" xmlns:o="urn:schemas-microsoft-com:office:office" xmlns:r="http://schemas.openxmlformats.org/officeDocument/2006/relationships" xmlns:m="http://schemas.openxmlformats.org/officeDocument/2006/math" xmlns:v="urn:schemas-microsoft-com:vml" xmlns:wp14="http://schemas.microsoft.com/office/word/2010/wordprocessingDrawing" xmlns:wp="http://schemas.openxmlformats.org/drawingml/2006/wordprocessingDrawing" xmlns:w10="urn:schemas-microsoft-com:office:word" xmlns:w="http://schemas.openxmlformats.org/wordprocessingml/2006/main" xmlns:w14="http://schemas.microsoft.com/office/word/2010/wordml" xmlns:wpg="http://schemas.microsoft.com/office/word/2010/wordprocessingGroup" xmlns:wpi="http://schemas.microsoft.com/office/word/2010/wordprocessingInk" xmlns:wne="http://schemas.microsoft.com/office/word/2006/wordml" xmlns:wps="http://schemas.microsoft.com/office/word/2010/wordprocessingShape" mc:Ignorable="w14 wp14">
-  <w:comment w:id="1" w:author="Raphael Wimmer" w:date="2016-05-08T23:26:00Z" w:initials="RW">
+  <w:comment w:id="0" w:author="Raphael Wimmer" w:date="2016-05-08T23:26:00Z" w:initials="RW">
     <w:p>
       <w:pPr>
         <w:pStyle w:val="CommentText"/>
@@ -13778,7 +13954,7 @@
           <w:rPr>
             <w:noProof/>
           </w:rPr>
-          <w:t>28</w:t>
+          <w:t>30</w:t>
         </w:r>
         <w:r>
           <w:rPr>
@@ -20177,7 +20353,7 @@
 </file>
 
 <file path=customXml/itemProps1.xml><?xml version="1.0" encoding="utf-8"?>
-<ds:datastoreItem xmlns:ds="http://schemas.openxmlformats.org/officeDocument/2006/customXml" ds:itemID="{40FFCDE5-666F-49D9-AA24-06D6F258C91B}">
+<ds:datastoreItem xmlns:ds="http://schemas.openxmlformats.org/officeDocument/2006/customXml" ds:itemID="{E50C0F94-A083-49B3-891D-E263FE80101A}">
   <ds:schemaRefs>
     <ds:schemaRef ds:uri="http://schemas.openxmlformats.org/officeDocument/2006/bibliography"/>
   </ds:schemaRefs>

</xml_diff>

<commit_message>
Private Daten und Kommentare aus Dokument entfernt
</commit_message>
<xml_diff>
--- a/word/Dokumentvorlage_MI.docx
+++ b/word/Dokumentvorlage_MI.docx
@@ -7,6 +7,8 @@
         <w:pStyle w:val="TitelseiteText"/>
         <w:jc w:val="right"/>
       </w:pPr>
+      <w:bookmarkStart w:id="0" w:name="_GoBack"/>
+      <w:bookmarkEnd w:id="0"/>
     </w:p>
     <w:p>
       <w:pPr>
@@ -1528,30 +1530,7 @@
           <w:rFonts w:ascii="Palatino Linotype" w:hAnsi="Palatino Linotype"/>
           <w:highlight w:val="yellow"/>
         </w:rPr>
-        <w:t>[</w:t>
-      </w:r>
-      <w:commentRangeStart w:id="0"/>
-      <w:r>
-        <w:rPr>
-          <w:rFonts w:ascii="Palatino Linotype" w:hAnsi="Palatino Linotype"/>
-          <w:highlight w:val="yellow"/>
-        </w:rPr>
-        <w:t>Matrikelnummer</w:t>
-      </w:r>
-      <w:commentRangeEnd w:id="0"/>
-      <w:r>
-        <w:rPr>
-          <w:rStyle w:val="CommentReference"/>
-          <w:rFonts w:ascii="Palatino Linotype" w:hAnsi="Palatino Linotype"/>
-        </w:rPr>
-        <w:commentReference w:id="0"/>
-      </w:r>
-      <w:r>
-        <w:rPr>
-          <w:rFonts w:ascii="Palatino Linotype" w:hAnsi="Palatino Linotype"/>
-          <w:highlight w:val="yellow"/>
-        </w:rPr>
-        <w:t>]</w:t>
+        <w:t>[Matrikelnummer]</w:t>
       </w:r>
     </w:p>
     <w:p>
@@ -1686,7 +1665,7 @@
         </w:rPr>
         <w:t xml:space="preserve">.: </w:t>
       </w:r>
-      <w:hyperlink r:id="rId11" w:history="1">
+      <w:hyperlink r:id="rId10" w:history="1">
         <w:r>
           <w:rPr>
             <w:rStyle w:val="Hyperlink"/>
@@ -2257,7 +2236,7 @@
                               </w:rPr>
                               <w:t xml:space="preserve">E-Mail (Universität): </w:t>
                             </w:r>
-                            <w:hyperlink r:id="rId12" w:history="1">
+                            <w:hyperlink r:id="rId11" w:history="1">
                               <w:r>
                                 <w:rPr>
                                   <w:rStyle w:val="Hyperlink"/>
@@ -2281,7 +2260,7 @@
                               </w:rPr>
                               <w:t xml:space="preserve">E-Mail (privat): </w:t>
                             </w:r>
-                            <w:hyperlink r:id="rId13" w:history="1">
+                            <w:hyperlink r:id="rId12" w:history="1">
                               <w:r>
                                 <w:rPr>
                                   <w:rStyle w:val="Hyperlink"/>
@@ -11720,15 +11699,7 @@
         <w:rPr>
           <w:lang w:eastAsia="en-US"/>
         </w:rPr>
-        <w:t xml:space="preserve"> </w:t>
-      </w:r>
-      <w:bookmarkStart w:id="145" w:name="_GoBack"/>
-      <w:bookmarkEnd w:id="145"/>
-      <w:r>
-        <w:rPr>
-          <w:lang w:eastAsia="en-US"/>
-        </w:rPr>
-        <w:t>auf dem Publikationsserver der Universität Regensburg veröffentlichen lässt.</w:t>
+        <w:t xml:space="preserve"> auf dem Publikationsserver der Universität Regensburg veröffentlichen lässt.</w:t>
       </w:r>
     </w:p>
     <w:p>
@@ -12076,12 +12047,12 @@
           <w:lang w:eastAsia="en-US"/>
         </w:rPr>
       </w:pPr>
-      <w:bookmarkStart w:id="146" w:name="_Toc354659196"/>
-      <w:bookmarkStart w:id="147" w:name="_Toc354660375"/>
-      <w:bookmarkStart w:id="148" w:name="_Toc354660425"/>
-      <w:bookmarkStart w:id="149" w:name="_Toc354660486"/>
-      <w:bookmarkStart w:id="150" w:name="_Toc361142784"/>
-      <w:bookmarkStart w:id="151" w:name="_Toc450551007"/>
+      <w:bookmarkStart w:id="145" w:name="_Toc354659196"/>
+      <w:bookmarkStart w:id="146" w:name="_Toc354660375"/>
+      <w:bookmarkStart w:id="147" w:name="_Toc354660425"/>
+      <w:bookmarkStart w:id="148" w:name="_Toc354660486"/>
+      <w:bookmarkStart w:id="149" w:name="_Toc361142784"/>
+      <w:bookmarkStart w:id="150" w:name="_Toc450551007"/>
       <w:r>
         <w:br w:type="page"/>
       </w:r>
@@ -12095,12 +12066,12 @@
         <w:lastRenderedPageBreak/>
         <w:t>Stichwortverzeichnis</w:t>
       </w:r>
+      <w:bookmarkEnd w:id="145"/>
       <w:bookmarkEnd w:id="146"/>
       <w:bookmarkEnd w:id="147"/>
       <w:bookmarkEnd w:id="148"/>
       <w:bookmarkEnd w:id="149"/>
       <w:bookmarkEnd w:id="150"/>
-      <w:bookmarkEnd w:id="151"/>
       <w:r>
         <w:t xml:space="preserve"> </w:t>
       </w:r>
@@ -13868,27 +13839,6 @@
 </w:document>
 </file>
 
-<file path=word/comments.xml><?xml version="1.0" encoding="utf-8"?>
-<w:comments xmlns:wpc="http://schemas.microsoft.com/office/word/2010/wordprocessingCanvas" xmlns:mc="http://schemas.openxmlformats.org/markup-compatibility/2006" xmlns:o="urn:schemas-microsoft-com:office:office" xmlns:r="http://schemas.openxmlformats.org/officeDocument/2006/relationships" xmlns:m="http://schemas.openxmlformats.org/officeDocument/2006/math" xmlns:v="urn:schemas-microsoft-com:vml" xmlns:wp14="http://schemas.microsoft.com/office/word/2010/wordprocessingDrawing" xmlns:wp="http://schemas.openxmlformats.org/drawingml/2006/wordprocessingDrawing" xmlns:w10="urn:schemas-microsoft-com:office:word" xmlns:w="http://schemas.openxmlformats.org/wordprocessingml/2006/main" xmlns:w14="http://schemas.microsoft.com/office/word/2010/wordml" xmlns:wpg="http://schemas.microsoft.com/office/word/2010/wordprocessingGroup" xmlns:wpi="http://schemas.microsoft.com/office/word/2010/wordprocessingInk" xmlns:wne="http://schemas.microsoft.com/office/word/2006/wordml" xmlns:wps="http://schemas.microsoft.com/office/word/2010/wordprocessingShape" mc:Ignorable="w14 wp14">
-  <w:comment w:id="0" w:author="Raphael Wimmer" w:date="2016-05-08T23:26:00Z" w:initials="RW">
-    <w:p>
-      <w:pPr>
-        <w:pStyle w:val="CommentText"/>
-      </w:pPr>
-      <w:r>
-        <w:rPr>
-          <w:rStyle w:val="CommentReference"/>
-        </w:rPr>
-        <w:annotationRef/>
-      </w:r>
-      <w:r>
-        <w:t>Braucht es die anderen Informationen wirklich alle?</w:t>
-      </w:r>
-    </w:p>
-  </w:comment>
-</w:comments>
-</file>
-
 <file path=word/endnotes.xml><?xml version="1.0" encoding="utf-8"?>
 <w:endnotes xmlns:wpc="http://schemas.microsoft.com/office/word/2010/wordprocessingCanvas" xmlns:mc="http://schemas.openxmlformats.org/markup-compatibility/2006" xmlns:o="urn:schemas-microsoft-com:office:office" xmlns:r="http://schemas.openxmlformats.org/officeDocument/2006/relationships" xmlns:m="http://schemas.openxmlformats.org/officeDocument/2006/math" xmlns:v="urn:schemas-microsoft-com:vml" xmlns:wp14="http://schemas.microsoft.com/office/word/2010/wordprocessingDrawing" xmlns:wp="http://schemas.openxmlformats.org/drawingml/2006/wordprocessingDrawing" xmlns:w10="urn:schemas-microsoft-com:office:word" xmlns:w="http://schemas.openxmlformats.org/wordprocessingml/2006/main" xmlns:w14="http://schemas.microsoft.com/office/word/2010/wordml" xmlns:wpg="http://schemas.microsoft.com/office/word/2010/wordprocessingGroup" xmlns:wpi="http://schemas.microsoft.com/office/word/2010/wordprocessingInk" xmlns:wne="http://schemas.microsoft.com/office/word/2006/wordml" xmlns:wps="http://schemas.microsoft.com/office/word/2010/wordprocessingShape" mc:Ignorable="w14 wp14">
   <w:endnote w:type="separator" w:id="-1">
@@ -13954,7 +13904,7 @@
           <w:rPr>
             <w:noProof/>
           </w:rPr>
-          <w:t>30</w:t>
+          <w:t>27</w:t>
         </w:r>
         <w:r>
           <w:rPr>
@@ -20353,7 +20303,7 @@
 </file>
 
 <file path=customXml/itemProps1.xml><?xml version="1.0" encoding="utf-8"?>
-<ds:datastoreItem xmlns:ds="http://schemas.openxmlformats.org/officeDocument/2006/customXml" ds:itemID="{E50C0F94-A083-49B3-891D-E263FE80101A}">
+<ds:datastoreItem xmlns:ds="http://schemas.openxmlformats.org/officeDocument/2006/customXml" ds:itemID="{F1AEA734-9C98-497D-8A07-783815320A9B}">
   <ds:schemaRefs>
     <ds:schemaRef ds:uri="http://schemas.openxmlformats.org/officeDocument/2006/bibliography"/>
   </ds:schemaRefs>

</xml_diff>